<commit_message>
Fixes typo in intro doc
</commit_message>
<xml_diff>
--- a/doc/Introduction to HTAP.docx
+++ b/doc/Introduction to HTAP.docx
@@ -1,6 +1,6 @@
 
 <file path=word/document.xml><?xml version="1.0" encoding="utf-8"?>
-<w:document xmlns:wpc="http://schemas.microsoft.com/office/word/2010/wordprocessingCanvas" xmlns:cx="http://schemas.microsoft.com/office/drawing/2014/chartex" xmlns:cx1="http://schemas.microsoft.com/office/drawing/2015/9/8/chartex" xmlns:mc="http://schemas.openxmlformats.org/markup-compatibility/2006" xmlns:o="urn:schemas-microsoft-com:office:office" xmlns:r="http://schemas.openxmlformats.org/officeDocument/2006/relationships" xmlns:m="http://schemas.openxmlformats.org/officeDocument/2006/math" xmlns:v="urn:schemas-microsoft-com:vml" xmlns:wp14="http://schemas.microsoft.com/office/word/2010/wordprocessingDrawing" xmlns:wp="http://schemas.openxmlformats.org/drawingml/2006/wordprocessingDrawing" xmlns:w10="urn:schemas-microsoft-com:office:word" xmlns:w="http://schemas.openxmlformats.org/wordprocessingml/2006/main" xmlns:w14="http://schemas.microsoft.com/office/word/2010/wordml" xmlns:w15="http://schemas.microsoft.com/office/word/2012/wordml" xmlns:w16se="http://schemas.microsoft.com/office/word/2015/wordml/symex" xmlns:wpg="http://schemas.microsoft.com/office/word/2010/wordprocessingGroup" xmlns:wpi="http://schemas.microsoft.com/office/word/2010/wordprocessingInk" xmlns:wne="http://schemas.microsoft.com/office/word/2006/wordml" xmlns:wps="http://schemas.microsoft.com/office/word/2010/wordprocessingShape" mc:Ignorable="w14 w15 w16se wp14">
+<w:document xmlns:wpc="http://schemas.microsoft.com/office/word/2010/wordprocessingCanvas" xmlns:cx="http://schemas.microsoft.com/office/drawing/2014/chartex" xmlns:cx1="http://schemas.microsoft.com/office/drawing/2015/9/8/chartex" xmlns:cx2="http://schemas.microsoft.com/office/drawing/2015/10/21/chartex" xmlns:cx3="http://schemas.microsoft.com/office/drawing/2016/5/9/chartex" xmlns:cx4="http://schemas.microsoft.com/office/drawing/2016/5/10/chartex" xmlns:cx5="http://schemas.microsoft.com/office/drawing/2016/5/11/chartex" xmlns:cx6="http://schemas.microsoft.com/office/drawing/2016/5/12/chartex" xmlns:cx7="http://schemas.microsoft.com/office/drawing/2016/5/13/chartex" xmlns:cx8="http://schemas.microsoft.com/office/drawing/2016/5/14/chartex" xmlns:mc="http://schemas.openxmlformats.org/markup-compatibility/2006" xmlns:aink="http://schemas.microsoft.com/office/drawing/2016/ink" xmlns:am3d="http://schemas.microsoft.com/office/drawing/2017/model3d" xmlns:o="urn:schemas-microsoft-com:office:office" xmlns:r="http://schemas.openxmlformats.org/officeDocument/2006/relationships" xmlns:m="http://schemas.openxmlformats.org/officeDocument/2006/math" xmlns:v="urn:schemas-microsoft-com:vml" xmlns:wp14="http://schemas.microsoft.com/office/word/2010/wordprocessingDrawing" xmlns:wp="http://schemas.openxmlformats.org/drawingml/2006/wordprocessingDrawing" xmlns:w10="urn:schemas-microsoft-com:office:word" xmlns:w="http://schemas.openxmlformats.org/wordprocessingml/2006/main" xmlns:w14="http://schemas.microsoft.com/office/word/2010/wordml" xmlns:w15="http://schemas.microsoft.com/office/word/2012/wordml" xmlns:w16cid="http://schemas.microsoft.com/office/word/2016/wordml/cid" xmlns:w16se="http://schemas.microsoft.com/office/word/2015/wordml/symex" xmlns:wpg="http://schemas.microsoft.com/office/word/2010/wordprocessingGroup" xmlns:wpi="http://schemas.microsoft.com/office/word/2010/wordprocessingInk" xmlns:wne="http://schemas.microsoft.com/office/word/2006/wordml" xmlns:wps="http://schemas.microsoft.com/office/word/2010/wordprocessingShape" mc:Ignorable="w14 w15 w16se w16cid wp14">
   <w:body>
     <w:p>
       <w:pPr>
@@ -103,11 +103,9 @@
       </w:r>
     </w:p>
     <w:p>
-      <w:bookmarkStart w:id="0" w:name="_GoBack"/>
-      <w:bookmarkEnd w:id="0"/>
-      <w:r>
-        <w:rPr>
-          <w:rPrChange w:id="1" w:author="Ferguson, Alex" w:date="2018-02-16T13:04:00Z">
+      <w:r>
+        <w:rPr>
+          <w:rPrChange w:id="0" w:author="Ferguson, Alex" w:date="2018-02-16T13:04:00Z">
             <w:rPr>
               <w:lang w:val="fr-CA"/>
             </w:rPr>
@@ -140,7 +138,15 @@
         </w:numPr>
       </w:pPr>
       <w:r>
-        <w:t xml:space="preserve">A data analysis program, such as Matlab, tableau or excel. </w:t>
+        <w:t xml:space="preserve">A data analysis program, such as </w:t>
+      </w:r>
+      <w:proofErr w:type="spellStart"/>
+      <w:r>
+        <w:t>Matlab</w:t>
+      </w:r>
+      <w:proofErr w:type="spellEnd"/>
+      <w:r>
+        <w:t xml:space="preserve">, tableau or excel. </w:t>
       </w:r>
     </w:p>
     <w:p>
@@ -862,11 +868,7 @@
         <w:t>C:\H2K-CLI-Min\User</w:t>
       </w:r>
       <w:r>
-        <w:t xml:space="preserve">. To add additional archetypes to the HTAP </w:t>
-      </w:r>
-      <w:r>
-        <w:lastRenderedPageBreak/>
-        <w:t xml:space="preserve">platform, you merely need to copy them into </w:t>
+        <w:t xml:space="preserve">. To add additional archetypes to the HTAP platform, you merely need to copy them into </w:t>
       </w:r>
       <w:r>
         <w:rPr>
@@ -1266,15 +1268,27 @@
     </w:p>
     <w:p>
       <w:r>
-        <w:t>HTAP provides a means to run HOT2000 from the command line using the substiture-h2k.rb script.  The syntax is:</w:t>
-      </w:r>
-    </w:p>
-    <w:p>
-      <w:pPr>
-        <w:pStyle w:val="Code"/>
-      </w:pPr>
-      <w:r>
-        <w:lastRenderedPageBreak/>
+        <w:t>HTAP provides a means to run HOT2000 from the command line using the substitu</w:t>
+      </w:r>
+      <w:ins w:id="1" w:author="Ryan McCuaig" w:date="2018-11-27T10:51:00Z">
+        <w:r>
+          <w:t>t</w:t>
+        </w:r>
+      </w:ins>
+      <w:del w:id="2" w:author="Ryan McCuaig" w:date="2018-11-27T10:51:00Z">
+        <w:r>
+          <w:delText>r</w:delText>
+        </w:r>
+      </w:del>
+      <w:r>
+        <w:t>e-h2k.rb script.  The syntax is:</w:t>
+      </w:r>
+    </w:p>
+    <w:p>
+      <w:pPr>
+        <w:pStyle w:val="Code"/>
+      </w:pPr>
+      <w:r>
         <w:t xml:space="preserve">PS C:\HTAP&gt; </w:t>
       </w:r>
       <w:r>
@@ -1312,6 +1326,7 @@
         </w:numPr>
       </w:pPr>
       <w:r>
+        <w:lastRenderedPageBreak/>
         <w:t xml:space="preserve">The </w:t>
       </w:r>
       <w:r>
@@ -1409,7 +1424,12 @@
     </w:p>
     <w:p>
       <w:r>
-        <w:t xml:space="preserve">Most of HTAP’s data are stored in the .options file.  The option file contains a list of attributes </w:t>
+        <w:t>Most of HTAP’s data are stored in the .</w:t>
+      </w:r>
+      <w:bookmarkStart w:id="3" w:name="_GoBack"/>
+      <w:bookmarkEnd w:id="3"/>
+      <w:r>
+        <w:t xml:space="preserve">options file.  The option file contains a list of attributes </w:t>
       </w:r>
       <w:r>
         <w:t>that HTAP can edit within HOT2000 input (</w:t>
@@ -1985,6 +2005,7 @@
     </w:p>
     <w:p>
       <w:r>
+        <w:lastRenderedPageBreak/>
         <w:t xml:space="preserve">This section defines data for the </w:t>
       </w:r>
       <w:r>
@@ -2087,8 +2108,16 @@
         <w:rPr>
           <w:highlight w:val="yellow"/>
         </w:rPr>
-        <w:t>TODO: Add note on costing .</w:t>
-      </w:r>
+        <w:t xml:space="preserve">TODO: Add note on </w:t>
+      </w:r>
+      <w:proofErr w:type="gramStart"/>
+      <w:r>
+        <w:rPr>
+          <w:highlight w:val="yellow"/>
+        </w:rPr>
+        <w:t>costing .</w:t>
+      </w:r>
+      <w:proofErr w:type="gramEnd"/>
     </w:p>
     <w:p>
       <w:pPr>
@@ -2099,9 +2128,15 @@
       </w:r>
     </w:p>
     <w:p>
-      <w:r>
-        <w:t xml:space="preserve">The .choice file contains a token-value list that defines the option that HTAP should use for each attribute.  The syntax for each is </w:t>
-      </w:r>
+      <w:proofErr w:type="gramStart"/>
+      <w:r>
+        <w:t>The .choice</w:t>
+      </w:r>
+      <w:proofErr w:type="gramEnd"/>
+      <w:r>
+        <w:t xml:space="preserve"> file contains a token-value list that defines the option that HTAP should use for each attribute.  The syntax for each is </w:t>
+      </w:r>
+      <w:proofErr w:type="gramStart"/>
       <w:r>
         <w:rPr>
           <w:rStyle w:val="CodeSnip"/>
@@ -2120,6 +2155,7 @@
         </w:rPr>
         <w:t>:</w:t>
       </w:r>
+      <w:proofErr w:type="gramEnd"/>
       <w:r>
         <w:rPr>
           <w:rStyle w:val="CodeSnip"/>
@@ -2133,7 +2169,15 @@
         <w:t>VALUE</w:t>
       </w:r>
       <w:r>
-        <w:t>, and comments are denoted with a exclamation mark (</w:t>
+        <w:t xml:space="preserve">, and comments are denoted with </w:t>
+      </w:r>
+      <w:proofErr w:type="spellStart"/>
+      <w:r>
+        <w:t>a</w:t>
+      </w:r>
+      <w:proofErr w:type="spellEnd"/>
+      <w:r>
+        <w:t xml:space="preserve"> exclamation mark (</w:t>
       </w:r>
       <w:r>
         <w:rPr>
@@ -2154,7 +2198,15 @@
         </w:numPr>
       </w:pPr>
       <w:r>
-        <w:t>Each token must match one of the attributes in the .options file</w:t>
+        <w:t xml:space="preserve">Each token must match one of the attributes in </w:t>
+      </w:r>
+      <w:proofErr w:type="gramStart"/>
+      <w:r>
+        <w:t>the .options</w:t>
+      </w:r>
+      <w:proofErr w:type="gramEnd"/>
+      <w:r>
+        <w:t xml:space="preserve"> file</w:t>
       </w:r>
     </w:p>
     <w:p>
@@ -2166,7 +2218,15 @@
         </w:numPr>
       </w:pPr>
       <w:r>
-        <w:t>Each value must match on of the options given for that attribute in the .options file</w:t>
+        <w:t xml:space="preserve">Each value must match on of the options given for that attribute in </w:t>
+      </w:r>
+      <w:proofErr w:type="gramStart"/>
+      <w:r>
+        <w:t>the .options</w:t>
+      </w:r>
+      <w:proofErr w:type="gramEnd"/>
+      <w:r>
+        <w:t xml:space="preserve"> file</w:t>
       </w:r>
     </w:p>
     <w:p>
@@ -2183,7 +2243,23 @@
     </w:p>
     <w:p>
       <w:r>
-        <w:t xml:space="preserve">An example .choice file follows. In this example, the .choice file instructs HTAP to replace the heating system with a cold-climate air source heat pump, the DHW system with a heat pump water heater, and to add a drain-water heat recovery device. All other inputs are left unchanged. </w:t>
+        <w:t xml:space="preserve">An </w:t>
+      </w:r>
+      <w:proofErr w:type="gramStart"/>
+      <w:r>
+        <w:t>example .choice</w:t>
+      </w:r>
+      <w:proofErr w:type="gramEnd"/>
+      <w:r>
+        <w:t xml:space="preserve"> file follows. In this example, </w:t>
+      </w:r>
+      <w:proofErr w:type="gramStart"/>
+      <w:r>
+        <w:t>the .choice</w:t>
+      </w:r>
+      <w:proofErr w:type="gramEnd"/>
+      <w:r>
+        <w:t xml:space="preserve"> file instructs HTAP to replace the heating system with a cold-climate air source heat pump, the DHW system with a heat pump water heater, and to add a drain-water heat recovery device. All other inputs are left unchanged. </w:t>
       </w:r>
     </w:p>
     <w:p>
@@ -2383,14 +2459,41 @@
         <w:pStyle w:val="Code"/>
       </w:pPr>
       <w:r>
+        <w:t>Opt-ACH : NA</w:t>
+      </w:r>
+    </w:p>
+    <w:p>
+      <w:pPr>
+        <w:pStyle w:val="Code"/>
+      </w:pPr>
+    </w:p>
+    <w:p>
+      <w:pPr>
+        <w:pStyle w:val="Code"/>
+      </w:pPr>
+    </w:p>
+    <w:p>
+      <w:pPr>
+        <w:pStyle w:val="Code"/>
+        <w:rPr>
+          <w:rStyle w:val="CodeSnipGREEN0"/>
+        </w:rPr>
+      </w:pPr>
+      <w:r>
+        <w:rPr>
+          <w:rStyle w:val="CodeSnipGREEN0"/>
+        </w:rPr>
+        <w:t>! Ceiling R-value</w:t>
+      </w:r>
+    </w:p>
+    <w:p>
+      <w:pPr>
+        <w:pStyle w:val="Code"/>
+      </w:pPr>
+      <w:r>
         <w:lastRenderedPageBreak/>
-        <w:t>Opt-ACH : NA</w:t>
-      </w:r>
-    </w:p>
-    <w:p>
-      <w:pPr>
-        <w:pStyle w:val="Code"/>
-      </w:pPr>
+        <w:t>Opt-Ceilings : NA</w:t>
+      </w:r>
     </w:p>
     <w:p>
       <w:pPr>
@@ -2408,15 +2511,15 @@
         <w:rPr>
           <w:rStyle w:val="CodeSnipGREEN0"/>
         </w:rPr>
-        <w:t>! Ceiling R-value</w:t>
-      </w:r>
-    </w:p>
-    <w:p>
-      <w:pPr>
-        <w:pStyle w:val="Code"/>
-      </w:pPr>
-      <w:r>
-        <w:t>Opt-Ceilings : NA</w:t>
+        <w:t xml:space="preserve">! Main wall definitions </w:t>
+      </w:r>
+    </w:p>
+    <w:p>
+      <w:pPr>
+        <w:pStyle w:val="Code"/>
+      </w:pPr>
+      <w:r>
+        <w:t xml:space="preserve">Opt-GenericWall_1Layer_definitions : NA   </w:t>
       </w:r>
     </w:p>
     <w:p>
@@ -2435,15 +2538,15 @@
         <w:rPr>
           <w:rStyle w:val="CodeSnipGREEN0"/>
         </w:rPr>
-        <w:t xml:space="preserve">! Main wall definitions </w:t>
-      </w:r>
-    </w:p>
-    <w:p>
-      <w:pPr>
-        <w:pStyle w:val="Code"/>
-      </w:pPr>
-      <w:r>
-        <w:t xml:space="preserve">Opt-GenericWall_1Layer_definitions : NA   </w:t>
+        <w:t>! Exposed floor</w:t>
+      </w:r>
+    </w:p>
+    <w:p>
+      <w:pPr>
+        <w:pStyle w:val="Code"/>
+      </w:pPr>
+      <w:r>
+        <w:t>Opt-ExposedFloor : NA</w:t>
       </w:r>
     </w:p>
     <w:p>
@@ -2462,15 +2565,15 @@
         <w:rPr>
           <w:rStyle w:val="CodeSnipGREEN0"/>
         </w:rPr>
-        <w:t>! Exposed floor</w:t>
-      </w:r>
-    </w:p>
-    <w:p>
-      <w:pPr>
-        <w:pStyle w:val="Code"/>
-      </w:pPr>
-      <w:r>
-        <w:t>Opt-ExposedFloor : NA</w:t>
+        <w:t>! Optical and thermal characteristics of casement windows (all)</w:t>
+      </w:r>
+    </w:p>
+    <w:p>
+      <w:pPr>
+        <w:pStyle w:val="Code"/>
+      </w:pPr>
+      <w:r>
+        <w:t xml:space="preserve">Opt-CasementWindows  : NA   </w:t>
       </w:r>
     </w:p>
     <w:p>
@@ -2489,15 +2592,15 @@
         <w:rPr>
           <w:rStyle w:val="CodeSnipGREEN0"/>
         </w:rPr>
-        <w:t>! Optical and thermal characteristics of casement windows (all)</w:t>
-      </w:r>
-    </w:p>
-    <w:p>
-      <w:pPr>
-        <w:pStyle w:val="Code"/>
-      </w:pPr>
-      <w:r>
-        <w:t xml:space="preserve">Opt-CasementWindows  : NA   </w:t>
+        <w:t>! Foundation definitions</w:t>
+      </w:r>
+    </w:p>
+    <w:p>
+      <w:pPr>
+        <w:pStyle w:val="Code"/>
+      </w:pPr>
+      <w:r>
+        <w:t xml:space="preserve">Opt-H2KFoundation : NA  </w:t>
       </w:r>
     </w:p>
     <w:p>
@@ -2516,16 +2619,21 @@
         <w:rPr>
           <w:rStyle w:val="CodeSnipGREEN0"/>
         </w:rPr>
-        <w:t>! Foundation definitions</w:t>
-      </w:r>
-    </w:p>
-    <w:p>
-      <w:pPr>
-        <w:pStyle w:val="Code"/>
-      </w:pPr>
-      <w:r>
-        <w:t xml:space="preserve">Opt-H2KFoundation : NA  </w:t>
-      </w:r>
+        <w:t>! Hot water system.</w:t>
+      </w:r>
+    </w:p>
+    <w:p>
+      <w:pPr>
+        <w:pStyle w:val="Code"/>
+      </w:pPr>
+      <w:r>
+        <w:t>Opt-DHWSystem :  HPHotWater</w:t>
+      </w:r>
+    </w:p>
+    <w:p>
+      <w:pPr>
+        <w:pStyle w:val="Code"/>
+      </w:pPr>
     </w:p>
     <w:p>
       <w:pPr>
@@ -2543,38 +2651,6 @@
         <w:rPr>
           <w:rStyle w:val="CodeSnipGREEN0"/>
         </w:rPr>
-        <w:t>! Hot water system.</w:t>
-      </w:r>
-    </w:p>
-    <w:p>
-      <w:pPr>
-        <w:pStyle w:val="Code"/>
-      </w:pPr>
-      <w:r>
-        <w:t>Opt-DHWSystem :  HPHotWater</w:t>
-      </w:r>
-    </w:p>
-    <w:p>
-      <w:pPr>
-        <w:pStyle w:val="Code"/>
-      </w:pPr>
-    </w:p>
-    <w:p>
-      <w:pPr>
-        <w:pStyle w:val="Code"/>
-      </w:pPr>
-    </w:p>
-    <w:p>
-      <w:pPr>
-        <w:pStyle w:val="Code"/>
-        <w:rPr>
-          <w:rStyle w:val="CodeSnipGREEN0"/>
-        </w:rPr>
-      </w:pPr>
-      <w:r>
-        <w:rPr>
-          <w:rStyle w:val="CodeSnipGREEN0"/>
-        </w:rPr>
         <w:t xml:space="preserve">! Drain-water heat recovery </w:t>
       </w:r>
     </w:p>
@@ -2843,452 +2919,451 @@
         <w:pStyle w:val="Code"/>
       </w:pPr>
       <w:r>
+        <w:t xml:space="preserve">         HOT2000 source folder:</w:t>
+      </w:r>
+    </w:p>
+    <w:p>
+      <w:pPr>
+        <w:pStyle w:val="Code"/>
+      </w:pPr>
+      <w:r>
+        <w:t xml:space="preserve">         HOT2000 run folder:</w:t>
+      </w:r>
+    </w:p>
+    <w:p>
+      <w:pPr>
+        <w:pStyle w:val="Code"/>
+      </w:pPr>
+    </w:p>
+    <w:p>
+      <w:pPr>
+        <w:pStyle w:val="Code"/>
+      </w:pPr>
+      <w:r>
+        <w:t xml:space="preserve"> Reading available options (.\HOT2000.options)...  done.</w:t>
+      </w:r>
+    </w:p>
+    <w:p>
+      <w:pPr>
+        <w:pStyle w:val="Code"/>
+      </w:pPr>
+    </w:p>
+    <w:p>
+      <w:pPr>
+        <w:pStyle w:val="Code"/>
+      </w:pPr>
+      <w:r>
+        <w:t xml:space="preserve"> Reading user-defined choices (.\HOT2000.choices)... done.</w:t>
+      </w:r>
+    </w:p>
+    <w:p>
+      <w:pPr>
+        <w:pStyle w:val="Code"/>
+      </w:pPr>
+    </w:p>
+    <w:p>
+      <w:pPr>
+        <w:pStyle w:val="Code"/>
+      </w:pPr>
+      <w:r>
+        <w:t xml:space="preserve"> Validating choices and options... done.</w:t>
+      </w:r>
+    </w:p>
+    <w:p>
+      <w:pPr>
+        <w:pStyle w:val="Code"/>
+      </w:pPr>
+    </w:p>
+    <w:p>
+      <w:pPr>
+        <w:pStyle w:val="Code"/>
+      </w:pPr>
+      <w:r>
+        <w:t xml:space="preserve"> Creating a copying of HOT2000 executable directory below master... 197 File(s) copied</w:t>
+      </w:r>
+    </w:p>
+    <w:p>
+      <w:pPr>
+        <w:pStyle w:val="Code"/>
+      </w:pPr>
+    </w:p>
+    <w:p>
+      <w:pPr>
+        <w:pStyle w:val="Code"/>
+      </w:pPr>
+      <w:r>
+        <w:t xml:space="preserve"> Creating a copy of HOT2000 model file for optimization work...   1 file(s) copied.</w:t>
+      </w:r>
+    </w:p>
+    <w:p>
+      <w:pPr>
+        <w:pStyle w:val="Code"/>
+      </w:pPr>
+      <w:r>
+        <w:t xml:space="preserve"> (File C:\HTAP\Arch-1-NZEH-detached-2-story.h2k created.)</w:t>
+      </w:r>
+    </w:p>
+    <w:p>
+      <w:pPr>
+        <w:pStyle w:val="Code"/>
+      </w:pPr>
+    </w:p>
+    <w:p>
+      <w:pPr>
+        <w:pStyle w:val="Code"/>
+      </w:pPr>
+      <w:r>
+        <w:t xml:space="preserve"> Invoking HOT2000 (PID 7504)... Hot2000 (PID: 7504) finished with exit status 0</w:t>
+      </w:r>
+    </w:p>
+    <w:p>
+      <w:pPr>
+        <w:pStyle w:val="Code"/>
+      </w:pPr>
+      <w:r>
+        <w:t xml:space="preserve"> The run was successful (2.22 seconds)!</w:t>
+      </w:r>
+    </w:p>
+    <w:p>
+      <w:pPr>
+        <w:pStyle w:val="Code"/>
+      </w:pPr>
+    </w:p>
+    <w:p>
+      <w:pPr>
+        <w:pStyle w:val="Code"/>
+      </w:pPr>
+      <w:r>
+        <w:t xml:space="preserve"> Copying results.        1 file(s) copied.</w:t>
+      </w:r>
+    </w:p>
+    <w:p>
+      <w:pPr>
+        <w:pStyle w:val="Code"/>
+      </w:pPr>
+    </w:p>
+    <w:p>
+      <w:pPr>
+        <w:pStyle w:val="Code"/>
+      </w:pPr>
+      <w:r>
+        <w:t xml:space="preserve"> Parsing results... done</w:t>
+      </w:r>
+    </w:p>
+    <w:p>
+      <w:pPr>
+        <w:pStyle w:val="Code"/>
+      </w:pPr>
+    </w:p>
+    <w:p>
+      <w:pPr>
+        <w:pStyle w:val="Code"/>
+      </w:pPr>
+      <w:r>
+        <w:t>----------------------- SIMULATION RESULTS ---------------------------------</w:t>
+      </w:r>
+    </w:p>
+    <w:p>
+      <w:pPr>
+        <w:pStyle w:val="Code"/>
+      </w:pPr>
+    </w:p>
+    <w:p>
+      <w:pPr>
+        <w:pStyle w:val="Code"/>
+      </w:pPr>
+      <w:r>
+        <w:t xml:space="preserve"> Peak Heating Load (W): 11131.9</w:t>
+      </w:r>
+    </w:p>
+    <w:p>
+      <w:pPr>
+        <w:pStyle w:val="Code"/>
+      </w:pPr>
+      <w:r>
+        <w:t xml:space="preserve"> Peak Cooling Load (W): 10914.9</w:t>
+      </w:r>
+    </w:p>
+    <w:p>
+      <w:pPr>
+        <w:pStyle w:val="Code"/>
+      </w:pPr>
+    </w:p>
+    <w:p>
+      <w:pPr>
+        <w:pStyle w:val="Code"/>
+      </w:pPr>
+      <w:r>
+        <w:t xml:space="preserve"> Energy Consumption:</w:t>
+      </w:r>
+    </w:p>
+    <w:p>
+      <w:pPr>
+        <w:pStyle w:val="Code"/>
+      </w:pPr>
+    </w:p>
+    <w:p>
+      <w:pPr>
+        <w:pStyle w:val="Code"/>
+      </w:pPr>
+      <w:r>
+        <w:t xml:space="preserve">  34.6 ( Space Heating, GJ )</w:t>
+      </w:r>
+    </w:p>
+    <w:p>
+      <w:pPr>
+        <w:pStyle w:val="Code"/>
+      </w:pPr>
+      <w:r>
+        <w:t xml:space="preserve">  6.0 ( Hot Water, GJ )</w:t>
+      </w:r>
+    </w:p>
+    <w:p>
+      <w:pPr>
+        <w:pStyle w:val="Code"/>
+      </w:pPr>
+      <w:r>
+        <w:t xml:space="preserve">  2.4 ( Ventilator Electrical, GJ )</w:t>
+      </w:r>
+    </w:p>
+    <w:p>
+      <w:pPr>
+        <w:pStyle w:val="Code"/>
+      </w:pPr>
+      <w:r>
+        <w:t xml:space="preserve">  2.1 ( Space Cooling, GJ )</w:t>
+      </w:r>
+    </w:p>
+    <w:p>
+      <w:pPr>
+        <w:pStyle w:val="Code"/>
+      </w:pPr>
+      <w:r>
+        <w:t xml:space="preserve">  31.5 ( Appliances + Lights + Plugs + outdoor, GJ )</w:t>
+      </w:r>
+    </w:p>
+    <w:p>
+      <w:pPr>
+        <w:pStyle w:val="Code"/>
+      </w:pPr>
+      <w:r>
+        <w:t xml:space="preserve"> --------------------------------------------------------</w:t>
+      </w:r>
+    </w:p>
+    <w:p>
+      <w:pPr>
+        <w:pStyle w:val="Code"/>
+      </w:pPr>
+      <w:r>
+        <w:t xml:space="preserve">  76.7 ( H2K Gross energy use GJ )</w:t>
+      </w:r>
+    </w:p>
+    <w:p>
+      <w:pPr>
+        <w:pStyle w:val="Code"/>
+      </w:pPr>
+    </w:p>
+    <w:p>
+      <w:pPr>
+        <w:pStyle w:val="Code"/>
+      </w:pPr>
+      <w:r>
+        <w:t xml:space="preserve"> Total processing time: 5.88 seconds (H2K run: 2.22 seconds)</w:t>
+      </w:r>
+    </w:p>
+    <w:p>
+      <w:pPr>
+        <w:pStyle w:val="Code"/>
+      </w:pPr>
+    </w:p>
+    <w:p/>
+    <w:p>
+      <w:r>
+        <w:t xml:space="preserve">Substitute-h2k.rb produces a summary output named SubstiturePL-output.txt; an example follows. </w:t>
+      </w:r>
+    </w:p>
+    <w:p>
+      <w:pPr>
+        <w:pStyle w:val="Code"/>
+      </w:pPr>
+      <w:r>
+        <w:t xml:space="preserve">Energy-Total-GJ   =  86.7 </w:t>
+      </w:r>
+    </w:p>
+    <w:p>
+      <w:pPr>
+        <w:pStyle w:val="Code"/>
+      </w:pPr>
+      <w:r>
+        <w:t xml:space="preserve">Ref-En-Total-GJ   =  0.0 </w:t>
+      </w:r>
+    </w:p>
+    <w:p>
+      <w:pPr>
+        <w:pStyle w:val="Code"/>
+      </w:pPr>
+      <w:r>
+        <w:t xml:space="preserve">Util-Bill-gross   =  2160.49   </w:t>
+      </w:r>
+    </w:p>
+    <w:p>
+      <w:pPr>
+        <w:pStyle w:val="Code"/>
+      </w:pPr>
+      <w:r>
+        <w:t xml:space="preserve">Util-PV-revenue   =  0.0    </w:t>
+      </w:r>
+    </w:p>
+    <w:p>
+      <w:pPr>
+        <w:pStyle w:val="Code"/>
+      </w:pPr>
+      <w:r>
+        <w:t xml:space="preserve">Util-Bill-Net     =  2160.49 </w:t>
+      </w:r>
+    </w:p>
+    <w:p>
+      <w:pPr>
+        <w:pStyle w:val="Code"/>
+      </w:pPr>
+      <w:r>
+        <w:t xml:space="preserve">Util-Bill-Elec    =  1992.49  </w:t>
+      </w:r>
+    </w:p>
+    <w:p>
+      <w:pPr>
+        <w:pStyle w:val="Code"/>
+      </w:pPr>
+      <w:r>
+        <w:t xml:space="preserve">Util-Bill-Gas     =  168.0  </w:t>
+      </w:r>
+    </w:p>
+    <w:p>
+      <w:pPr>
+        <w:pStyle w:val="Code"/>
+      </w:pPr>
+      <w:r>
+        <w:t xml:space="preserve">Util-Bill-Prop    =  0.0 </w:t>
+      </w:r>
+    </w:p>
+    <w:p>
+      <w:pPr>
+        <w:pStyle w:val="Code"/>
+      </w:pPr>
+      <w:r>
+        <w:t xml:space="preserve">Util-Bill-Oil     =  0.0 </w:t>
+      </w:r>
+    </w:p>
+    <w:p>
+      <w:pPr>
+        <w:pStyle w:val="Code"/>
+      </w:pPr>
+      <w:r>
+        <w:t xml:space="preserve">Util-Bill-Wood    =  0.0 </w:t>
+      </w:r>
+    </w:p>
+    <w:p>
+      <w:pPr>
+        <w:pStyle w:val="Code"/>
+      </w:pPr>
+      <w:r>
+        <w:t xml:space="preserve">Energy-PV-kWh     =  0 </w:t>
+      </w:r>
+    </w:p>
+    <w:p>
+      <w:pPr>
+        <w:pStyle w:val="Code"/>
+      </w:pPr>
+      <w:r>
+        <w:t xml:space="preserve">Gross-HeatLoss-GJ =  172 </w:t>
+      </w:r>
+    </w:p>
+    <w:p>
+      <w:pPr>
+        <w:pStyle w:val="Code"/>
+      </w:pPr>
+      <w:r>
+        <w:t xml:space="preserve">Energy-HeatingGJ  =  55.1 </w:t>
+      </w:r>
+    </w:p>
+    <w:p>
+      <w:pPr>
+        <w:pStyle w:val="Code"/>
+      </w:pPr>
+      <w:r>
+        <w:t xml:space="preserve">AuxEnergyReq-HeatingGJ = 107.7 </w:t>
+      </w:r>
+    </w:p>
+    <w:p>
+      <w:pPr>
+        <w:pStyle w:val="Code"/>
+      </w:pPr>
+      <w:r>
+        <w:t xml:space="preserve">Energy-CoolingGJ  =  3.9 </w:t>
+      </w:r>
+    </w:p>
+    <w:p>
+      <w:pPr>
+        <w:pStyle w:val="Code"/>
+      </w:pPr>
+      <w:r>
+        <w:t xml:space="preserve">Energy-VentGJ     =  1.4 </w:t>
+      </w:r>
+    </w:p>
+    <w:p>
+      <w:pPr>
+        <w:pStyle w:val="Code"/>
+      </w:pPr>
+      <w:r>
+        <w:t xml:space="preserve">Energy-DHWGJ      =  5.8 </w:t>
+      </w:r>
+    </w:p>
+    <w:p>
+      <w:pPr>
+        <w:pStyle w:val="Code"/>
+      </w:pPr>
+      <w:r>
+        <w:t xml:space="preserve">Energy-PlugGJ     =  24.3 </w:t>
+      </w:r>
+    </w:p>
+    <w:p>
+      <w:pPr>
+        <w:pStyle w:val="Code"/>
+      </w:pPr>
+      <w:r>
+        <w:t xml:space="preserve">EnergyEleckWh     =  25404.4 </w:t>
+      </w:r>
+    </w:p>
+    <w:p>
+      <w:pPr>
+        <w:pStyle w:val="Code"/>
+      </w:pPr>
+      <w:r>
+        <w:t xml:space="preserve">EnergyGasM3       =  0.0  </w:t>
+      </w:r>
+    </w:p>
+    <w:p>
+      <w:pPr>
+        <w:pStyle w:val="Code"/>
+      </w:pPr>
+      <w:r>
+        <w:t xml:space="preserve">EnergyOil_l       =  0.0    </w:t>
+      </w:r>
+    </w:p>
+    <w:p>
+      <w:pPr>
+        <w:pStyle w:val="Code"/>
+      </w:pPr>
+      <w:r>
+        <w:t xml:space="preserve">EnergyProp_L      =  0.0    </w:t>
+      </w:r>
+    </w:p>
+    <w:p>
+      <w:pPr>
+        <w:pStyle w:val="Code"/>
+      </w:pPr>
+      <w:r>
         <w:lastRenderedPageBreak/>
-        <w:t xml:space="preserve">         HOT2000 source folder:</w:t>
-      </w:r>
-    </w:p>
-    <w:p>
-      <w:pPr>
-        <w:pStyle w:val="Code"/>
-      </w:pPr>
-      <w:r>
-        <w:t xml:space="preserve">         HOT2000 run folder:</w:t>
-      </w:r>
-    </w:p>
-    <w:p>
-      <w:pPr>
-        <w:pStyle w:val="Code"/>
-      </w:pPr>
-    </w:p>
-    <w:p>
-      <w:pPr>
-        <w:pStyle w:val="Code"/>
-      </w:pPr>
-      <w:r>
-        <w:t xml:space="preserve"> Reading available options (.\HOT2000.options)...  done.</w:t>
-      </w:r>
-    </w:p>
-    <w:p>
-      <w:pPr>
-        <w:pStyle w:val="Code"/>
-      </w:pPr>
-    </w:p>
-    <w:p>
-      <w:pPr>
-        <w:pStyle w:val="Code"/>
-      </w:pPr>
-      <w:r>
-        <w:t xml:space="preserve"> Reading user-defined choices (.\HOT2000.choices)... done.</w:t>
-      </w:r>
-    </w:p>
-    <w:p>
-      <w:pPr>
-        <w:pStyle w:val="Code"/>
-      </w:pPr>
-    </w:p>
-    <w:p>
-      <w:pPr>
-        <w:pStyle w:val="Code"/>
-      </w:pPr>
-      <w:r>
-        <w:t xml:space="preserve"> Validating choices and options... done.</w:t>
-      </w:r>
-    </w:p>
-    <w:p>
-      <w:pPr>
-        <w:pStyle w:val="Code"/>
-      </w:pPr>
-    </w:p>
-    <w:p>
-      <w:pPr>
-        <w:pStyle w:val="Code"/>
-      </w:pPr>
-      <w:r>
-        <w:t xml:space="preserve"> Creating a copying of HOT2000 executable directory below master... 197 File(s) copied</w:t>
-      </w:r>
-    </w:p>
-    <w:p>
-      <w:pPr>
-        <w:pStyle w:val="Code"/>
-      </w:pPr>
-    </w:p>
-    <w:p>
-      <w:pPr>
-        <w:pStyle w:val="Code"/>
-      </w:pPr>
-      <w:r>
-        <w:t xml:space="preserve"> Creating a copy of HOT2000 model file for optimization work...   1 file(s) copied.</w:t>
-      </w:r>
-    </w:p>
-    <w:p>
-      <w:pPr>
-        <w:pStyle w:val="Code"/>
-      </w:pPr>
-      <w:r>
-        <w:t xml:space="preserve"> (File C:\HTAP\Arch-1-NZEH-detached-2-story.h2k created.)</w:t>
-      </w:r>
-    </w:p>
-    <w:p>
-      <w:pPr>
-        <w:pStyle w:val="Code"/>
-      </w:pPr>
-    </w:p>
-    <w:p>
-      <w:pPr>
-        <w:pStyle w:val="Code"/>
-      </w:pPr>
-      <w:r>
-        <w:t xml:space="preserve"> Invoking HOT2000 (PID 7504)... Hot2000 (PID: 7504) finished with exit status 0</w:t>
-      </w:r>
-    </w:p>
-    <w:p>
-      <w:pPr>
-        <w:pStyle w:val="Code"/>
-      </w:pPr>
-      <w:r>
-        <w:t xml:space="preserve"> The run was successful (2.22 seconds)!</w:t>
-      </w:r>
-    </w:p>
-    <w:p>
-      <w:pPr>
-        <w:pStyle w:val="Code"/>
-      </w:pPr>
-    </w:p>
-    <w:p>
-      <w:pPr>
-        <w:pStyle w:val="Code"/>
-      </w:pPr>
-      <w:r>
-        <w:t xml:space="preserve"> Copying results.        1 file(s) copied.</w:t>
-      </w:r>
-    </w:p>
-    <w:p>
-      <w:pPr>
-        <w:pStyle w:val="Code"/>
-      </w:pPr>
-    </w:p>
-    <w:p>
-      <w:pPr>
-        <w:pStyle w:val="Code"/>
-      </w:pPr>
-      <w:r>
-        <w:t xml:space="preserve"> Parsing results... done</w:t>
-      </w:r>
-    </w:p>
-    <w:p>
-      <w:pPr>
-        <w:pStyle w:val="Code"/>
-      </w:pPr>
-    </w:p>
-    <w:p>
-      <w:pPr>
-        <w:pStyle w:val="Code"/>
-      </w:pPr>
-      <w:r>
-        <w:t>----------------------- SIMULATION RESULTS ---------------------------------</w:t>
-      </w:r>
-    </w:p>
-    <w:p>
-      <w:pPr>
-        <w:pStyle w:val="Code"/>
-      </w:pPr>
-    </w:p>
-    <w:p>
-      <w:pPr>
-        <w:pStyle w:val="Code"/>
-      </w:pPr>
-      <w:r>
-        <w:t xml:space="preserve"> Peak Heating Load (W): 11131.9</w:t>
-      </w:r>
-    </w:p>
-    <w:p>
-      <w:pPr>
-        <w:pStyle w:val="Code"/>
-      </w:pPr>
-      <w:r>
-        <w:t xml:space="preserve"> Peak Cooling Load (W): 10914.9</w:t>
-      </w:r>
-    </w:p>
-    <w:p>
-      <w:pPr>
-        <w:pStyle w:val="Code"/>
-      </w:pPr>
-    </w:p>
-    <w:p>
-      <w:pPr>
-        <w:pStyle w:val="Code"/>
-      </w:pPr>
-      <w:r>
-        <w:t xml:space="preserve"> Energy Consumption:</w:t>
-      </w:r>
-    </w:p>
-    <w:p>
-      <w:pPr>
-        <w:pStyle w:val="Code"/>
-      </w:pPr>
-    </w:p>
-    <w:p>
-      <w:pPr>
-        <w:pStyle w:val="Code"/>
-      </w:pPr>
-      <w:r>
-        <w:t xml:space="preserve">  34.6 ( Space Heating, GJ )</w:t>
-      </w:r>
-    </w:p>
-    <w:p>
-      <w:pPr>
-        <w:pStyle w:val="Code"/>
-      </w:pPr>
-      <w:r>
-        <w:t xml:space="preserve">  6.0 ( Hot Water, GJ )</w:t>
-      </w:r>
-    </w:p>
-    <w:p>
-      <w:pPr>
-        <w:pStyle w:val="Code"/>
-      </w:pPr>
-      <w:r>
-        <w:t xml:space="preserve">  2.4 ( Ventilator Electrical, GJ )</w:t>
-      </w:r>
-    </w:p>
-    <w:p>
-      <w:pPr>
-        <w:pStyle w:val="Code"/>
-      </w:pPr>
-      <w:r>
-        <w:t xml:space="preserve">  2.1 ( Space Cooling, GJ )</w:t>
-      </w:r>
-    </w:p>
-    <w:p>
-      <w:pPr>
-        <w:pStyle w:val="Code"/>
-      </w:pPr>
-      <w:r>
-        <w:t xml:space="preserve">  31.5 ( Appliances + Lights + Plugs + outdoor, GJ )</w:t>
-      </w:r>
-    </w:p>
-    <w:p>
-      <w:pPr>
-        <w:pStyle w:val="Code"/>
-      </w:pPr>
-      <w:r>
-        <w:t xml:space="preserve"> --------------------------------------------------------</w:t>
-      </w:r>
-    </w:p>
-    <w:p>
-      <w:pPr>
-        <w:pStyle w:val="Code"/>
-      </w:pPr>
-      <w:r>
-        <w:t xml:space="preserve">  76.7 ( H2K Gross energy use GJ )</w:t>
-      </w:r>
-    </w:p>
-    <w:p>
-      <w:pPr>
-        <w:pStyle w:val="Code"/>
-      </w:pPr>
-    </w:p>
-    <w:p>
-      <w:pPr>
-        <w:pStyle w:val="Code"/>
-      </w:pPr>
-      <w:r>
-        <w:t xml:space="preserve"> Total processing time: 5.88 seconds (H2K run: 2.22 seconds)</w:t>
-      </w:r>
-    </w:p>
-    <w:p>
-      <w:pPr>
-        <w:pStyle w:val="Code"/>
-      </w:pPr>
-    </w:p>
-    <w:p/>
-    <w:p>
-      <w:r>
-        <w:t xml:space="preserve">Substitute-h2k.rb produces a summary output named SubstiturePL-output.txt; an example follows. </w:t>
-      </w:r>
-    </w:p>
-    <w:p>
-      <w:pPr>
-        <w:pStyle w:val="Code"/>
-      </w:pPr>
-      <w:r>
-        <w:t xml:space="preserve">Energy-Total-GJ   =  86.7 </w:t>
-      </w:r>
-    </w:p>
-    <w:p>
-      <w:pPr>
-        <w:pStyle w:val="Code"/>
-      </w:pPr>
-      <w:r>
-        <w:t xml:space="preserve">Ref-En-Total-GJ   =  0.0 </w:t>
-      </w:r>
-    </w:p>
-    <w:p>
-      <w:pPr>
-        <w:pStyle w:val="Code"/>
-      </w:pPr>
-      <w:r>
-        <w:t xml:space="preserve">Util-Bill-gross   =  2160.49   </w:t>
-      </w:r>
-    </w:p>
-    <w:p>
-      <w:pPr>
-        <w:pStyle w:val="Code"/>
-      </w:pPr>
-      <w:r>
-        <w:t xml:space="preserve">Util-PV-revenue   =  0.0    </w:t>
-      </w:r>
-    </w:p>
-    <w:p>
-      <w:pPr>
-        <w:pStyle w:val="Code"/>
-      </w:pPr>
-      <w:r>
-        <w:t xml:space="preserve">Util-Bill-Net     =  2160.49 </w:t>
-      </w:r>
-    </w:p>
-    <w:p>
-      <w:pPr>
-        <w:pStyle w:val="Code"/>
-      </w:pPr>
-      <w:r>
-        <w:t xml:space="preserve">Util-Bill-Elec    =  1992.49  </w:t>
-      </w:r>
-    </w:p>
-    <w:p>
-      <w:pPr>
-        <w:pStyle w:val="Code"/>
-      </w:pPr>
-      <w:r>
-        <w:t xml:space="preserve">Util-Bill-Gas     =  168.0  </w:t>
-      </w:r>
-    </w:p>
-    <w:p>
-      <w:pPr>
-        <w:pStyle w:val="Code"/>
-      </w:pPr>
-      <w:r>
-        <w:t xml:space="preserve">Util-Bill-Prop    =  0.0 </w:t>
-      </w:r>
-    </w:p>
-    <w:p>
-      <w:pPr>
-        <w:pStyle w:val="Code"/>
-      </w:pPr>
-      <w:r>
-        <w:t xml:space="preserve">Util-Bill-Oil     =  0.0 </w:t>
-      </w:r>
-    </w:p>
-    <w:p>
-      <w:pPr>
-        <w:pStyle w:val="Code"/>
-      </w:pPr>
-      <w:r>
-        <w:t xml:space="preserve">Util-Bill-Wood    =  0.0 </w:t>
-      </w:r>
-    </w:p>
-    <w:p>
-      <w:pPr>
-        <w:pStyle w:val="Code"/>
-      </w:pPr>
-      <w:r>
-        <w:t xml:space="preserve">Energy-PV-kWh     =  0 </w:t>
-      </w:r>
-    </w:p>
-    <w:p>
-      <w:pPr>
-        <w:pStyle w:val="Code"/>
-      </w:pPr>
-      <w:r>
-        <w:t xml:space="preserve">Gross-HeatLoss-GJ =  172 </w:t>
-      </w:r>
-    </w:p>
-    <w:p>
-      <w:pPr>
-        <w:pStyle w:val="Code"/>
-      </w:pPr>
-      <w:r>
-        <w:t xml:space="preserve">Energy-HeatingGJ  =  55.1 </w:t>
-      </w:r>
-    </w:p>
-    <w:p>
-      <w:pPr>
-        <w:pStyle w:val="Code"/>
-      </w:pPr>
-      <w:r>
-        <w:t xml:space="preserve">AuxEnergyReq-HeatingGJ = 107.7 </w:t>
-      </w:r>
-    </w:p>
-    <w:p>
-      <w:pPr>
-        <w:pStyle w:val="Code"/>
-      </w:pPr>
-      <w:r>
-        <w:t xml:space="preserve">Energy-CoolingGJ  =  3.9 </w:t>
-      </w:r>
-    </w:p>
-    <w:p>
-      <w:pPr>
-        <w:pStyle w:val="Code"/>
-      </w:pPr>
-      <w:r>
-        <w:t xml:space="preserve">Energy-VentGJ     =  1.4 </w:t>
-      </w:r>
-    </w:p>
-    <w:p>
-      <w:pPr>
-        <w:pStyle w:val="Code"/>
-      </w:pPr>
-      <w:r>
-        <w:t xml:space="preserve">Energy-DHWGJ      =  5.8 </w:t>
-      </w:r>
-    </w:p>
-    <w:p>
-      <w:pPr>
-        <w:pStyle w:val="Code"/>
-      </w:pPr>
-      <w:r>
-        <w:t xml:space="preserve">Energy-PlugGJ     =  24.3 </w:t>
-      </w:r>
-    </w:p>
-    <w:p>
-      <w:pPr>
-        <w:pStyle w:val="Code"/>
-      </w:pPr>
-      <w:r>
-        <w:lastRenderedPageBreak/>
-        <w:t xml:space="preserve">EnergyEleckWh     =  25404.4 </w:t>
-      </w:r>
-    </w:p>
-    <w:p>
-      <w:pPr>
-        <w:pStyle w:val="Code"/>
-      </w:pPr>
-      <w:r>
-        <w:t xml:space="preserve">EnergyGasM3       =  0.0  </w:t>
-      </w:r>
-    </w:p>
-    <w:p>
-      <w:pPr>
-        <w:pStyle w:val="Code"/>
-      </w:pPr>
-      <w:r>
-        <w:t xml:space="preserve">EnergyOil_l       =  0.0    </w:t>
-      </w:r>
-    </w:p>
-    <w:p>
-      <w:pPr>
-        <w:pStyle w:val="Code"/>
-      </w:pPr>
-      <w:r>
-        <w:t xml:space="preserve">EnergyProp_L      =  0.0    </w:t>
-      </w:r>
-    </w:p>
-    <w:p>
-      <w:pPr>
-        <w:pStyle w:val="Code"/>
-      </w:pPr>
-      <w:r>
         <w:t xml:space="preserve">EnergyWood_cord   =  0.0    </w:t>
       </w:r>
     </w:p>
@@ -3391,7 +3466,15 @@
     </w:p>
     <w:p>
       <w:r>
-        <w:t>To use HTAP as part of genopt, the following software are needed:</w:t>
+        <w:t xml:space="preserve">To use HTAP as part of </w:t>
+      </w:r>
+      <w:proofErr w:type="spellStart"/>
+      <w:r>
+        <w:t>genopt</w:t>
+      </w:r>
+      <w:proofErr w:type="spellEnd"/>
+      <w:r>
+        <w:t>, the following software are needed:</w:t>
       </w:r>
     </w:p>
     <w:p>
@@ -3435,8 +3518,13 @@
           <w:numId w:val="1"/>
         </w:numPr>
       </w:pPr>
-      <w:r>
-        <w:t xml:space="preserve">GenOpt: </w:t>
+      <w:proofErr w:type="spellStart"/>
+      <w:r>
+        <w:t>GenOpt</w:t>
+      </w:r>
+      <w:proofErr w:type="spellEnd"/>
+      <w:r>
+        <w:t xml:space="preserve">: </w:t>
       </w:r>
       <w:hyperlink r:id="rId14" w:history="1">
         <w:r>
@@ -3452,7 +3540,23 @@
     </w:p>
     <w:p>
       <w:r>
-        <w:t xml:space="preserve">HTAP uses the GenOpt package to implement batch runs and optimization. Lawrence Berkeley National Laboratory publishes GenOpt at </w:t>
+        <w:t xml:space="preserve">HTAP uses the </w:t>
+      </w:r>
+      <w:proofErr w:type="spellStart"/>
+      <w:r>
+        <w:t>GenOpt</w:t>
+      </w:r>
+      <w:proofErr w:type="spellEnd"/>
+      <w:r>
+        <w:t xml:space="preserve"> package to implement batch runs and optimization. Lawrence Berkeley National Laboratory publishes </w:t>
+      </w:r>
+      <w:proofErr w:type="spellStart"/>
+      <w:r>
+        <w:t>GenOpt</w:t>
+      </w:r>
+      <w:proofErr w:type="spellEnd"/>
+      <w:r>
+        <w:t xml:space="preserve"> at </w:t>
       </w:r>
       <w:hyperlink r:id="rId15" w:history="1">
         <w:r>
@@ -3463,7 +3567,15 @@
         </w:r>
       </w:hyperlink>
       <w:r>
-        <w:t xml:space="preserve">.  Most of the HTAP’s optimization workflow uses standard GenOpt input files and features — these are documented here: </w:t>
+        <w:t xml:space="preserve">.  Most of the HTAP’s optimization workflow uses standard </w:t>
+      </w:r>
+      <w:proofErr w:type="spellStart"/>
+      <w:r>
+        <w:t>GenOpt</w:t>
+      </w:r>
+      <w:proofErr w:type="spellEnd"/>
+      <w:r>
+        <w:t xml:space="preserve"> input files and features — these are documented here: </w:t>
       </w:r>
       <w:hyperlink r:id="rId16" w:history="1">
         <w:r>
@@ -3518,10 +3630,18 @@
         <w:t>contains keywords and paths that ja</w:t>
       </w:r>
       <w:r>
-        <w:t>va needs to locate the correct GenO</w:t>
-      </w:r>
-      <w:r>
-        <w:t>pt package:</w:t>
+        <w:t xml:space="preserve">va needs to locate the correct </w:t>
+      </w:r>
+      <w:proofErr w:type="spellStart"/>
+      <w:r>
+        <w:t>GenO</w:t>
+      </w:r>
+      <w:r>
+        <w:t>pt</w:t>
+      </w:r>
+      <w:proofErr w:type="spellEnd"/>
+      <w:r>
+        <w:t xml:space="preserve"> package:</w:t>
       </w:r>
     </w:p>
     <w:p>
@@ -3539,16 +3659,52 @@
         <w:rPr>
           <w:rStyle w:val="CodeSnipRED"/>
         </w:rPr>
-        <w:t>-classpath "C:\Program Files\genopt\genopt.jar"</w:t>
-      </w:r>
+        <w:t>-</w:t>
+      </w:r>
+      <w:proofErr w:type="spellStart"/>
       <w:r>
         <w:rPr>
           <w:rStyle w:val="CodeSnipRED"/>
         </w:rPr>
+        <w:t>classpath</w:t>
+      </w:r>
+      <w:proofErr w:type="spellEnd"/>
+      <w:r>
+        <w:rPr>
+          <w:rStyle w:val="CodeSnipRED"/>
+        </w:rPr>
+        <w:t xml:space="preserve"> "C:\Program Files\</w:t>
+      </w:r>
+      <w:proofErr w:type="spellStart"/>
+      <w:r>
+        <w:rPr>
+          <w:rStyle w:val="CodeSnipRED"/>
+        </w:rPr>
+        <w:t>genopt</w:t>
+      </w:r>
+      <w:proofErr w:type="spellEnd"/>
+      <w:r>
+        <w:rPr>
+          <w:rStyle w:val="CodeSnipRED"/>
+        </w:rPr>
+        <w:t>\genopt.jar"</w:t>
+      </w:r>
+      <w:r>
+        <w:rPr>
+          <w:rStyle w:val="CodeSnipRED"/>
+        </w:rPr>
         <w:t xml:space="preserve"> </w:t>
       </w:r>
       <w:r>
-        <w:t>points to the folder where GenOpt is installed.</w:t>
+        <w:t xml:space="preserve">points to the folder where </w:t>
+      </w:r>
+      <w:proofErr w:type="spellStart"/>
+      <w:r>
+        <w:t>GenOpt</w:t>
+      </w:r>
+      <w:proofErr w:type="spellEnd"/>
+      <w:r>
+        <w:t xml:space="preserve"> is installed.</w:t>
       </w:r>
     </w:p>
     <w:p>
@@ -3562,14 +3718,32 @@
       <w:r>
         <w:t xml:space="preserve">The text </w:t>
       </w:r>
+      <w:proofErr w:type="spellStart"/>
+      <w:proofErr w:type="gramStart"/>
       <w:r>
         <w:rPr>
           <w:color w:val="FF0000"/>
         </w:rPr>
-        <w:t xml:space="preserve">genopt.GenOpt </w:t>
-      </w:r>
-      <w:r>
-        <w:t>refers to the genopt class that java will load</w:t>
+        <w:t>genopt.GenOpt</w:t>
+      </w:r>
+      <w:proofErr w:type="spellEnd"/>
+      <w:proofErr w:type="gramEnd"/>
+      <w:r>
+        <w:rPr>
+          <w:color w:val="FF0000"/>
+        </w:rPr>
+        <w:t xml:space="preserve"> </w:t>
+      </w:r>
+      <w:r>
+        <w:t xml:space="preserve">refers to the </w:t>
+      </w:r>
+      <w:proofErr w:type="spellStart"/>
+      <w:r>
+        <w:t>genopt</w:t>
+      </w:r>
+      <w:proofErr w:type="spellEnd"/>
+      <w:r>
+        <w:t xml:space="preserve"> class that java will load</w:t>
       </w:r>
     </w:p>
     <w:p>
@@ -3593,7 +3767,31 @@
         <w:t xml:space="preserve"> </w:t>
       </w:r>
       <w:r>
-        <w:t xml:space="preserve">refers to the Genopt initialization file, which instructs GenOpt on where to find other key input files, how to invoke the substiture-h2k.rb script , and how to parse substiture-h2k.rb </w:t>
+        <w:t xml:space="preserve">refers to the </w:t>
+      </w:r>
+      <w:proofErr w:type="spellStart"/>
+      <w:r>
+        <w:t>Genopt</w:t>
+      </w:r>
+      <w:proofErr w:type="spellEnd"/>
+      <w:r>
+        <w:t xml:space="preserve"> initialization file, which instructs </w:t>
+      </w:r>
+      <w:proofErr w:type="spellStart"/>
+      <w:r>
+        <w:t>GenOpt</w:t>
+      </w:r>
+      <w:proofErr w:type="spellEnd"/>
+      <w:r>
+        <w:t xml:space="preserve"> on where to find other key input files, how to invoke the substiture-h2k.rb </w:t>
+      </w:r>
+      <w:proofErr w:type="gramStart"/>
+      <w:r>
+        <w:t>script ,</w:t>
+      </w:r>
+      <w:proofErr w:type="gramEnd"/>
+      <w:r>
+        <w:t xml:space="preserve"> and how to parse substiture-h2k.rb </w:t>
       </w:r>
       <w:r>
         <w:t>output.</w:t>
@@ -3627,28 +3825,67 @@
         <w:pStyle w:val="Heading2"/>
       </w:pPr>
       <w:r>
-        <w:t>The initialization (</w:t>
+        <w:t xml:space="preserve">The initialization </w:t>
+      </w:r>
+      <w:proofErr w:type="gramStart"/>
+      <w:r>
+        <w:t>(</w:t>
       </w:r>
       <w:r>
         <w:t>.</w:t>
       </w:r>
       <w:r>
-        <w:t>GO-ini) file</w:t>
-      </w:r>
-    </w:p>
-    <w:p>
-      <w:r>
-        <w:t xml:space="preserve">The .GO-ini file provides information that GenOpt needs to locate other input files, to start the substitute-h2k.rb script, and to parse the output. Generally, users will leave </w:t>
+        <w:t>GO</w:t>
+      </w:r>
+      <w:proofErr w:type="gramEnd"/>
+      <w:r>
+        <w:t>-</w:t>
+      </w:r>
+      <w:proofErr w:type="spellStart"/>
+      <w:r>
+        <w:t>ini</w:t>
+      </w:r>
+      <w:proofErr w:type="spellEnd"/>
+      <w:r>
+        <w:t>) file</w:t>
+      </w:r>
+    </w:p>
+    <w:p>
+      <w:proofErr w:type="gramStart"/>
+      <w:r>
+        <w:t>The .GO</w:t>
+      </w:r>
+      <w:proofErr w:type="gramEnd"/>
+      <w:r>
+        <w:t>-</w:t>
+      </w:r>
+      <w:proofErr w:type="spellStart"/>
+      <w:r>
+        <w:t>ini</w:t>
+      </w:r>
+      <w:proofErr w:type="spellEnd"/>
+      <w:r>
+        <w:t xml:space="preserve"> file provides information that </w:t>
+      </w:r>
+      <w:proofErr w:type="spellStart"/>
+      <w:r>
+        <w:t>GenOpt</w:t>
+      </w:r>
+      <w:proofErr w:type="spellEnd"/>
+      <w:r>
+        <w:t xml:space="preserve"> needs to locate other input files, to start the substitute-h2k.rb script, and to parse the output. Generally, users will leave </w:t>
       </w:r>
       <w:r>
         <w:t xml:space="preserve">most of these inputs unchanged. But two parts of this file are commonly edited – the </w:t>
       </w:r>
+      <w:proofErr w:type="spellStart"/>
       <w:r>
         <w:rPr>
           <w:rStyle w:val="CodeSnip"/>
         </w:rPr>
         <w:t>CallParameter</w:t>
       </w:r>
+      <w:proofErr w:type="spellEnd"/>
       <w:r>
         <w:t xml:space="preserve"> and the </w:t>
       </w:r>
@@ -3664,52 +3901,54 @@
     </w:p>
     <w:p>
       <w:r>
+        <w:t xml:space="preserve">The </w:t>
+      </w:r>
+      <w:proofErr w:type="spellStart"/>
+      <w:r>
+        <w:rPr>
+          <w:rStyle w:val="CodeSnip"/>
+        </w:rPr>
+        <w:t>CallParameter</w:t>
+      </w:r>
+      <w:proofErr w:type="spellEnd"/>
+      <w:r>
+        <w:t xml:space="preserve"> section defines the command-line arguments that </w:t>
+      </w:r>
+      <w:r>
+        <w:t xml:space="preserve">should be passed </w:t>
+      </w:r>
+      <w:r>
+        <w:t>to substitute-h2k.rb:</w:t>
+      </w:r>
+    </w:p>
+    <w:p>
+      <w:pPr>
+        <w:pStyle w:val="Code"/>
+        <w:rPr>
+          <w:rStyle w:val="CodeSnipGREEN0"/>
+        </w:rPr>
+      </w:pPr>
+      <w:r>
+        <w:rPr>
+          <w:rStyle w:val="CodeSnipGREEN0"/>
+        </w:rPr>
+        <w:t xml:space="preserve">   // Simulator command:</w:t>
+      </w:r>
+    </w:p>
+    <w:p>
+      <w:pPr>
+        <w:pStyle w:val="Code"/>
+      </w:pPr>
+      <w:r>
+        <w:t xml:space="preserve">   CallParameter {</w:t>
+      </w:r>
+    </w:p>
+    <w:p>
+      <w:pPr>
+        <w:pStyle w:val="Code"/>
+      </w:pPr>
+      <w:r>
         <w:lastRenderedPageBreak/>
-        <w:t xml:space="preserve">The </w:t>
-      </w:r>
-      <w:r>
-        <w:rPr>
-          <w:rStyle w:val="CodeSnip"/>
-        </w:rPr>
-        <w:t>CallParameter</w:t>
-      </w:r>
-      <w:r>
-        <w:t xml:space="preserve"> section defines the command-line arguments that </w:t>
-      </w:r>
-      <w:r>
-        <w:t xml:space="preserve">should be passed </w:t>
-      </w:r>
-      <w:r>
-        <w:t>to substitute-h2k.rb:</w:t>
-      </w:r>
-    </w:p>
-    <w:p>
-      <w:pPr>
-        <w:pStyle w:val="Code"/>
-        <w:rPr>
-          <w:rStyle w:val="CodeSnipGREEN0"/>
-        </w:rPr>
-      </w:pPr>
-      <w:r>
-        <w:rPr>
-          <w:rStyle w:val="CodeSnipGREEN0"/>
-        </w:rPr>
-        <w:t xml:space="preserve">   // Simulator command:</w:t>
-      </w:r>
-    </w:p>
-    <w:p>
-      <w:pPr>
-        <w:pStyle w:val="Code"/>
-      </w:pPr>
-      <w:r>
-        <w:t xml:space="preserve">   CallParameter {</w:t>
-      </w:r>
-    </w:p>
-    <w:p>
-      <w:pPr>
-        <w:pStyle w:val="Code"/>
-      </w:pPr>
-      <w:r>
         <w:t xml:space="preserve">      Prefix = "Ruby substitute-h2k.rb";1  </w:t>
       </w:r>
     </w:p>
@@ -3765,7 +4004,15 @@
         <w:t xml:space="preserve">Command </w:t>
       </w:r>
       <w:r>
-        <w:t xml:space="preserve">section defines the location of the GenOpt command file: </w:t>
+        <w:t xml:space="preserve">section defines the location of the </w:t>
+      </w:r>
+      <w:proofErr w:type="spellStart"/>
+      <w:r>
+        <w:t>GenOpt</w:t>
+      </w:r>
+      <w:proofErr w:type="spellEnd"/>
+      <w:r>
+        <w:t xml:space="preserve"> command file: </w:t>
       </w:r>
     </w:p>
     <w:p>
@@ -3867,12 +4114,36 @@
         <w:pStyle w:val="Heading2"/>
       </w:pPr>
       <w:r>
-        <w:t>The command  (.GO-cmd) file</w:t>
-      </w:r>
-    </w:p>
-    <w:p>
-      <w:r>
-        <w:t xml:space="preserve">The command file defines how each attribute should be varied during a GenOpt </w:t>
+        <w:t xml:space="preserve">The </w:t>
+      </w:r>
+      <w:proofErr w:type="gramStart"/>
+      <w:r>
+        <w:t>command  (</w:t>
+      </w:r>
+      <w:proofErr w:type="gramEnd"/>
+      <w:r>
+        <w:t>.GO-</w:t>
+      </w:r>
+      <w:proofErr w:type="spellStart"/>
+      <w:r>
+        <w:t>cmd</w:t>
+      </w:r>
+      <w:proofErr w:type="spellEnd"/>
+      <w:r>
+        <w:t>) file</w:t>
+      </w:r>
+    </w:p>
+    <w:p>
+      <w:r>
+        <w:t xml:space="preserve">The command file defines how each attribute should be varied during a </w:t>
+      </w:r>
+      <w:proofErr w:type="spellStart"/>
+      <w:r>
+        <w:t>GenOpt</w:t>
+      </w:r>
+      <w:proofErr w:type="spellEnd"/>
+      <w:r>
+        <w:t xml:space="preserve"> </w:t>
       </w:r>
       <w:r>
         <w:t>batch run, and the strategy that should be used to examine the solution space. The following is an excerpt of the vary section:</w:t>
@@ -4113,34 +4384,50 @@
         <w:pStyle w:val="Code"/>
       </w:pPr>
       <w:r>
+        <w:t xml:space="preserve">      Ini  = 1;</w:t>
+      </w:r>
+    </w:p>
+    <w:p>
+      <w:pPr>
+        <w:pStyle w:val="Code"/>
+      </w:pPr>
+      <w:r>
+        <w:t xml:space="preserve">      Values = "ACH_2_5, ACH_1_75, ACH_1_5, ACH_1_25";</w:t>
+      </w:r>
+    </w:p>
+    <w:p>
+      <w:pPr>
+        <w:pStyle w:val="Code"/>
+      </w:pPr>
+      <w:r>
+        <w:t xml:space="preserve">   }</w:t>
+      </w:r>
+    </w:p>
+    <w:p>
+      <w:r>
         <w:lastRenderedPageBreak/>
-        <w:t xml:space="preserve">      Ini  = 1;</w:t>
-      </w:r>
-    </w:p>
-    <w:p>
-      <w:pPr>
-        <w:pStyle w:val="Code"/>
-      </w:pPr>
-      <w:r>
-        <w:t xml:space="preserve">      Values = "ACH_2_5, ACH_1_75, ACH_1_5, ACH_1_25";</w:t>
-      </w:r>
-    </w:p>
-    <w:p>
-      <w:pPr>
-        <w:pStyle w:val="Code"/>
-      </w:pPr>
-      <w:r>
-        <w:t xml:space="preserve">   }</w:t>
-      </w:r>
-    </w:p>
-    <w:p>
-      <w:r>
-        <w:t xml:space="preserve">In this example, the command file instructs GenOpt to alternate the location between Abbotsford and Prince George, and the air-tightness between values of 2.5, 1.75. 1.5 and 1.25 ACH. </w:t>
-      </w:r>
-    </w:p>
-    <w:p>
-      <w:r>
-        <w:t>The command file specifies the algorithm that GenOpt will use to explore the solution space: three algorithms are commonly used:</w:t>
+        <w:t xml:space="preserve">In this example, the command file instructs </w:t>
+      </w:r>
+      <w:proofErr w:type="spellStart"/>
+      <w:r>
+        <w:t>GenOpt</w:t>
+      </w:r>
+      <w:proofErr w:type="spellEnd"/>
+      <w:r>
+        <w:t xml:space="preserve"> to alternate the location between Abbotsford and Prince George, and the air-tightness between values of 2.5, 1.75. 1.5 and 1.25 ACH. </w:t>
+      </w:r>
+    </w:p>
+    <w:p>
+      <w:r>
+        <w:t xml:space="preserve">The command file specifies the algorithm that </w:t>
+      </w:r>
+      <w:proofErr w:type="spellStart"/>
+      <w:r>
+        <w:t>GenOpt</w:t>
+      </w:r>
+      <w:proofErr w:type="spellEnd"/>
+      <w:r>
+        <w:t xml:space="preserve"> will use to explore the solution space: three algorithms are commonly used:</w:t>
       </w:r>
     </w:p>
     <w:p>
@@ -4158,7 +4445,15 @@
         <w:t>Parametric:</w:t>
       </w:r>
       <w:r>
-        <w:t xml:space="preserve"> GenOpt evaluates the sensitivity of the model to the proposed changes by </w:t>
+        <w:t xml:space="preserve"> </w:t>
+      </w:r>
+      <w:proofErr w:type="spellStart"/>
+      <w:r>
+        <w:t>GenOpt</w:t>
+      </w:r>
+      <w:proofErr w:type="spellEnd"/>
+      <w:r>
+        <w:t xml:space="preserve"> evaluates the sensitivity of the model to the proposed changes by </w:t>
       </w:r>
       <w:r>
         <w:t xml:space="preserve">varying each parameter one at a time </w:t>
@@ -4179,7 +4474,15 @@
         <w:t>Mesh:</w:t>
       </w:r>
       <w:r>
-        <w:t xml:space="preserve"> GenOpt evaluates all combinations of parameters in the CMD file to fully explore the solution space </w:t>
+        <w:t xml:space="preserve"> </w:t>
+      </w:r>
+      <w:proofErr w:type="spellStart"/>
+      <w:r>
+        <w:t>GenOpt</w:t>
+      </w:r>
+      <w:proofErr w:type="spellEnd"/>
+      <w:r>
+        <w:t xml:space="preserve"> evaluates all combinations of parameters in the CMD file to fully explore the solution space </w:t>
       </w:r>
     </w:p>
     <w:p>
@@ -4197,13 +4500,29 @@
         <w:t>Optimization:</w:t>
       </w:r>
       <w:r>
-        <w:t xml:space="preserve"> GenOpt uses a</w:t>
+        <w:t xml:space="preserve"> </w:t>
+      </w:r>
+      <w:proofErr w:type="spellStart"/>
+      <w:r>
+        <w:t>GenOpt</w:t>
+      </w:r>
+      <w:proofErr w:type="spellEnd"/>
+      <w:r>
+        <w:t xml:space="preserve"> uses a</w:t>
       </w:r>
       <w:r>
         <w:t>n</w:t>
       </w:r>
       <w:r>
-        <w:t xml:space="preserve"> optimization algorithm to efficiently explore the solution space and narrow in on solutions that satisfy a specific criteria (e.g. lowest cost or most efficient) without evaluating every combination. </w:t>
+        <w:t xml:space="preserve"> optimization algorithm to efficiently explore the solution space and narrow in on solutions that satisfy a </w:t>
+      </w:r>
+      <w:proofErr w:type="gramStart"/>
+      <w:r>
+        <w:t>specific criteria</w:t>
+      </w:r>
+      <w:proofErr w:type="gramEnd"/>
+      <w:r>
+        <w:t xml:space="preserve"> (e.g. lowest cost or most efficient) without evaluating every combination. </w:t>
       </w:r>
     </w:p>
     <w:p>
@@ -4291,7 +4610,15 @@
     </w:p>
     <w:p>
       <w:r>
-        <w:t xml:space="preserve">While GenOpt provides a number of different optimization algorithms, only one – Particle Swarm Optimization with </w:t>
+        <w:t xml:space="preserve">While </w:t>
+      </w:r>
+      <w:proofErr w:type="spellStart"/>
+      <w:r>
+        <w:t>GenOpt</w:t>
+      </w:r>
+      <w:proofErr w:type="spellEnd"/>
+      <w:r>
+        <w:t xml:space="preserve"> provides a number of different optimization algorithms, only one – Particle Swarm Optimization with </w:t>
       </w:r>
       <w:r>
         <w:t>I</w:t>
@@ -4492,7 +4819,15 @@
     </w:p>
     <w:p>
       <w:r>
-        <w:t>The GenOpt documentation provides more information on configuring the PSOIW algorithm.</w:t>
+        <w:t xml:space="preserve">The </w:t>
+      </w:r>
+      <w:proofErr w:type="spellStart"/>
+      <w:r>
+        <w:t>GenOpt</w:t>
+      </w:r>
+      <w:proofErr w:type="spellEnd"/>
+      <w:r>
+        <w:t xml:space="preserve"> documentation provides more information on configuring the PSOIW algorithm.</w:t>
       </w:r>
     </w:p>
     <w:p>
@@ -4500,551 +4835,592 @@
         <w:pStyle w:val="Heading2"/>
       </w:pPr>
       <w:r>
-        <w:t>Running GenOpt</w:t>
-      </w:r>
-    </w:p>
-    <w:p>
-      <w:r>
-        <w:t xml:space="preserve">Running GenOpt produces the following: </w:t>
-      </w:r>
-    </w:p>
-    <w:p>
-      <w:pPr>
-        <w:pStyle w:val="Code"/>
+        <w:t xml:space="preserve">Running </w:t>
+      </w:r>
+      <w:proofErr w:type="spellStart"/>
+      <w:r>
+        <w:t>GenOpt</w:t>
+      </w:r>
+      <w:proofErr w:type="spellEnd"/>
+    </w:p>
+    <w:p>
+      <w:r>
+        <w:t xml:space="preserve">Running </w:t>
+      </w:r>
+      <w:proofErr w:type="spellStart"/>
+      <w:r>
+        <w:t>GenOpt</w:t>
+      </w:r>
+      <w:proofErr w:type="spellEnd"/>
+      <w:r>
+        <w:t xml:space="preserve"> produces the following: </w:t>
+      </w:r>
+    </w:p>
+    <w:p>
+      <w:pPr>
+        <w:pStyle w:val="Code"/>
+      </w:pPr>
+      <w:r>
+        <w:t xml:space="preserve">PS C:\HTAP&gt; </w:t>
+      </w:r>
+      <w:r>
+        <w:rPr>
+          <w:rStyle w:val="CodeSnipRED"/>
+        </w:rPr>
+        <w:t>java -classpath "C:\Program Files\genopt\genopt.jar" genopt.GenOpt Genopt-H2K-INI.GO-ini</w:t>
+      </w:r>
+    </w:p>
+    <w:p>
+      <w:pPr>
+        <w:pStyle w:val="Code"/>
+      </w:pPr>
+      <w:r>
+        <w:t>_______________________________________________________________</w:t>
+      </w:r>
+    </w:p>
+    <w:p>
+      <w:pPr>
+        <w:pStyle w:val="Code"/>
+      </w:pPr>
+    </w:p>
+    <w:p>
+      <w:pPr>
+        <w:pStyle w:val="Code"/>
+      </w:pPr>
+      <w:r>
+        <w:t>GenOpt(R) 3.1.0, December 8, 2011</w:t>
+      </w:r>
+    </w:p>
+    <w:p>
+      <w:pPr>
+        <w:pStyle w:val="Code"/>
+      </w:pPr>
+    </w:p>
+    <w:p>
+      <w:pPr>
+        <w:pStyle w:val="Code"/>
+      </w:pPr>
+      <w:r>
+        <w:t>GenOpt Copyright (c) 1998-2011, The Regents of the</w:t>
+      </w:r>
+    </w:p>
+    <w:p>
+      <w:pPr>
+        <w:pStyle w:val="Code"/>
+      </w:pPr>
+      <w:r>
+        <w:t>University of California, through Lawrence Berkeley</w:t>
+      </w:r>
+    </w:p>
+    <w:p>
+      <w:pPr>
+        <w:pStyle w:val="Code"/>
+      </w:pPr>
+      <w:r>
+        <w:t>National Laboratory (subject to receipt of any</w:t>
+      </w:r>
+    </w:p>
+    <w:p>
+      <w:pPr>
+        <w:pStyle w:val="Code"/>
+      </w:pPr>
+      <w:r>
+        <w:t>required approvals from the U.S. Dept. of Energy).</w:t>
+      </w:r>
+    </w:p>
+    <w:p>
+      <w:pPr>
+        <w:pStyle w:val="Code"/>
+      </w:pPr>
+      <w:r>
+        <w:t>All rights reserved.</w:t>
+      </w:r>
+    </w:p>
+    <w:p>
+      <w:pPr>
+        <w:pStyle w:val="Code"/>
+      </w:pPr>
+    </w:p>
+    <w:p>
+      <w:pPr>
+        <w:pStyle w:val="Code"/>
+      </w:pPr>
+      <w:r>
+        <w:t>The development of GenOpt is supported by</w:t>
+      </w:r>
+    </w:p>
+    <w:p>
+      <w:pPr>
+        <w:pStyle w:val="Code"/>
+      </w:pPr>
+      <w:r>
+        <w:t>the U.S. Department of Energy (DOE),</w:t>
+      </w:r>
+    </w:p>
+    <w:p>
+      <w:pPr>
+        <w:pStyle w:val="Code"/>
+      </w:pPr>
+      <w:r>
+        <w:t>the Swiss Academy of Engineering Sciences (SATW),</w:t>
+      </w:r>
+    </w:p>
+    <w:p>
+      <w:pPr>
+        <w:pStyle w:val="Code"/>
+      </w:pPr>
+      <w:r>
+        <w:t>the Swiss National Energy Fund (NEFF), and</w:t>
+      </w:r>
+    </w:p>
+    <w:p>
+      <w:pPr>
+        <w:pStyle w:val="Code"/>
+      </w:pPr>
+      <w:r>
+        <w:t>the Swiss National Science Foundation (SNSF).</w:t>
+      </w:r>
+    </w:p>
+    <w:p>
+      <w:pPr>
+        <w:pStyle w:val="Code"/>
+      </w:pPr>
+    </w:p>
+    <w:p>
+      <w:pPr>
+        <w:pStyle w:val="Code"/>
+      </w:pPr>
+      <w:r>
+        <w:t>Developed by</w:t>
+      </w:r>
+    </w:p>
+    <w:p>
+      <w:pPr>
+        <w:pStyle w:val="Code"/>
+      </w:pPr>
+      <w:r>
+        <w:t>Lawrence Berkeley National Laboratory</w:t>
+      </w:r>
+    </w:p>
+    <w:p>
+      <w:pPr>
+        <w:pStyle w:val="Code"/>
+      </w:pPr>
+      <w:r>
+        <w:t>http://simulationresearch.lbl.gov</w:t>
+      </w:r>
+    </w:p>
+    <w:p>
+      <w:pPr>
+        <w:pStyle w:val="Code"/>
+      </w:pPr>
+      <w:r>
+        <w:t>Michael Wetter, MWetter@lbl.gov</w:t>
+      </w:r>
+    </w:p>
+    <w:p>
+      <w:pPr>
+        <w:pStyle w:val="Code"/>
+      </w:pPr>
+    </w:p>
+    <w:p>
+      <w:pPr>
+        <w:pStyle w:val="Code"/>
+      </w:pPr>
+      <w:r>
+        <w:t>_______________________________________________________________</w:t>
+      </w:r>
+    </w:p>
+    <w:p>
+      <w:pPr>
+        <w:pStyle w:val="Code"/>
+      </w:pPr>
+      <w:r>
+        <w:t>Assigning 4 threads for simulations.</w:t>
+      </w:r>
+    </w:p>
+    <w:p>
+      <w:pPr>
+        <w:pStyle w:val="Code"/>
+      </w:pPr>
+      <w:r>
+        <w:t>Require 24 function evaluations.</w:t>
+      </w:r>
+    </w:p>
+    <w:p>
+      <w:pPr>
+        <w:pStyle w:val="Code"/>
+      </w:pPr>
+    </w:p>
+    <w:p>
+      <w:pPr>
+        <w:pStyle w:val="Code"/>
+      </w:pPr>
+      <w:r>
+        <w:t xml:space="preserve">   -----------------------------------------</w:t>
+      </w:r>
+    </w:p>
+    <w:p>
+      <w:pPr>
+        <w:pStyle w:val="Code"/>
+      </w:pPr>
+      <w:r>
+        <w:t xml:space="preserve">                   ^</w:t>
+      </w:r>
+    </w:p>
+    <w:p>
+      <w:pPr>
+        <w:pStyle w:val="Code"/>
+      </w:pPr>
+      <w:r>
+        <w:t xml:space="preserve">                   |</w:t>
+      </w:r>
+    </w:p>
+    <w:p>
+      <w:pPr>
+        <w:pStyle w:val="Code"/>
+      </w:pPr>
+      <w:r>
+        <w:t xml:space="preserve">                   </w:t>
+      </w:r>
+    </w:p>
+    <w:p>
+      <w:pPr>
+        <w:pStyle w:val="Code"/>
+      </w:pPr>
+      <w:r>
+        <w:t xml:space="preserve">        A lot of output appears here</w:t>
+      </w:r>
+    </w:p>
+    <w:p>
+      <w:pPr>
+        <w:pStyle w:val="Code"/>
+      </w:pPr>
+      <w:r>
+        <w:t xml:space="preserve">                    </w:t>
+      </w:r>
+    </w:p>
+    <w:p>
+      <w:pPr>
+        <w:pStyle w:val="Code"/>
+      </w:pPr>
+      <w:r>
+        <w:t xml:space="preserve">                   |</w:t>
+      </w:r>
+    </w:p>
+    <w:p>
+      <w:pPr>
+        <w:pStyle w:val="Code"/>
+      </w:pPr>
+      <w:r>
+        <w:t xml:space="preserve">                   V</w:t>
+      </w:r>
+    </w:p>
+    <w:p>
+      <w:pPr>
+        <w:pStyle w:val="Code"/>
+      </w:pPr>
+      <w:r>
+        <w:t xml:space="preserve">   -----------------------------------------</w:t>
+      </w:r>
+    </w:p>
+    <w:p>
+      <w:pPr>
+        <w:pStyle w:val="Code"/>
+      </w:pPr>
+    </w:p>
+    <w:p>
+      <w:pPr>
+        <w:pStyle w:val="Code"/>
+      </w:pPr>
+      <w:r>
+        <w:t>Simulation 24: SimplePaybackYrs = 3299.3</w:t>
+      </w:r>
+    </w:p>
+    <w:p>
+      <w:pPr>
+        <w:pStyle w:val="Code"/>
+      </w:pPr>
+      <w:r>
+        <w:t>Simulation 24: EnergyTotal      = 126.0</w:t>
+      </w:r>
+    </w:p>
+    <w:p>
+      <w:pPr>
+        <w:pStyle w:val="Code"/>
+      </w:pPr>
+      <w:r>
+        <w:t>Simulation 24: UtilBillNoPVRevenueDoll  = 2919.2</w:t>
+      </w:r>
+    </w:p>
+    <w:p>
+      <w:pPr>
+        <w:pStyle w:val="Code"/>
+      </w:pPr>
+      <w:r>
+        <w:t>Simulation 24: UtilRevenuePVDoll        = 0.0</w:t>
+      </w:r>
+    </w:p>
+    <w:p>
+      <w:pPr>
+        <w:pStyle w:val="Code"/>
+      </w:pPr>
+      <w:r>
+        <w:t>Simulation 24: UtilBillNetDoll  = 2919.23</w:t>
+      </w:r>
+    </w:p>
+    <w:p>
+      <w:pPr>
+        <w:pStyle w:val="Code"/>
+      </w:pPr>
+      <w:r>
+        <w:t>Simulation 24: UtilCostElecDoll = 1708.54</w:t>
+      </w:r>
+    </w:p>
+    <w:p>
+      <w:pPr>
+        <w:pStyle w:val="Code"/>
+      </w:pPr>
+      <w:r>
+        <w:t>Simulation 24: UtilCostGasDoll  = 1210.69</w:t>
+      </w:r>
+    </w:p>
+    <w:p>
+      <w:pPr>
+        <w:pStyle w:val="Code"/>
+      </w:pPr>
+      <w:r>
+        <w:t>Simulation 24: UtilCostPropaneDoll      = 0.0</w:t>
+      </w:r>
+    </w:p>
+    <w:p>
+      <w:pPr>
+        <w:pStyle w:val="Code"/>
+      </w:pPr>
+      <w:r>
+        <w:t>Simulation 24: UtilCostOilDoll  = 0.0</w:t>
+      </w:r>
+    </w:p>
+    <w:p>
+      <w:pPr>
+        <w:pStyle w:val="Code"/>
+      </w:pPr>
+      <w:r>
+        <w:t>Simulation 24: EnergyPVkWh      = 0.0</w:t>
+      </w:r>
+    </w:p>
+    <w:p>
+      <w:pPr>
+        <w:pStyle w:val="Code"/>
+      </w:pPr>
+      <w:r>
+        <w:t>Simulation 24: EnergyHeatingGJ  = 74.4</w:t>
+      </w:r>
+    </w:p>
+    <w:p>
+      <w:pPr>
+        <w:pStyle w:val="Code"/>
+      </w:pPr>
+      <w:r>
+        <w:t>Simulation 24: EnergyCoolingGJ  = 1.9</w:t>
+      </w:r>
+    </w:p>
+    <w:p>
+      <w:pPr>
+        <w:pStyle w:val="Code"/>
+      </w:pPr>
+      <w:r>
+        <w:t>Simulation 24: EnergyVentGJ     = 2.4</w:t>
+      </w:r>
+    </w:p>
+    <w:p>
+      <w:pPr>
+        <w:pStyle w:val="Code"/>
+      </w:pPr>
+      <w:r>
+        <w:t>Simulation 24: EnergyDHWGJ      = 20.4</w:t>
+      </w:r>
+    </w:p>
+    <w:p>
+      <w:pPr>
+        <w:pStyle w:val="Code"/>
+      </w:pPr>
+      <w:r>
+        <w:t>Simulation 24: EnergyPlugGJ     = 31.5</w:t>
+      </w:r>
+    </w:p>
+    <w:p>
+      <w:pPr>
+        <w:pStyle w:val="Code"/>
+      </w:pPr>
+      <w:r>
+        <w:t>Simulation 24: FuelEleckWh      = 16327.3</w:t>
+      </w:r>
+    </w:p>
+    <w:p>
+      <w:pPr>
+        <w:pStyle w:val="Code"/>
+      </w:pPr>
+      <w:r>
+        <w:t>Simulation 24: FuelNaturalGasM3 = 1990.4</w:t>
+      </w:r>
+    </w:p>
+    <w:p>
+      <w:pPr>
+        <w:pStyle w:val="Code"/>
+      </w:pPr>
+      <w:r>
+        <w:t>Simulation 24: FuelOilL = 0.0</w:t>
+      </w:r>
+    </w:p>
+    <w:p>
+      <w:pPr>
+        <w:pStyle w:val="Code"/>
+      </w:pPr>
+      <w:r>
+        <w:t>Simulation 24: UpgradeCostDoll  = 9501.0</w:t>
+      </w:r>
+    </w:p>
+    <w:p>
+      <w:pPr>
+        <w:pStyle w:val="Code"/>
+      </w:pPr>
+      <w:r>
+        <w:t>Simulation 24: PVSizekW = 0.0</w:t>
+      </w:r>
+    </w:p>
+    <w:p>
+      <w:pPr>
+        <w:pStyle w:val="Code"/>
+      </w:pPr>
+      <w:r>
+        <w:t>Simulation 24: PEAKHeatingW     = 12225.5</w:t>
+      </w:r>
+    </w:p>
+    <w:p>
+      <w:pPr>
+        <w:pStyle w:val="Code"/>
+      </w:pPr>
+      <w:r>
+        <w:t>Simulation 24: ERS-Value        = 0.0</w:t>
+      </w:r>
+    </w:p>
+    <w:p>
+      <w:pPr>
+        <w:pStyle w:val="Code"/>
+      </w:pPr>
+      <w:r>
+        <w:t>Simulation 24: NumTries = 1.0</w:t>
+      </w:r>
+    </w:p>
+    <w:p>
+      <w:pPr>
+        <w:pStyle w:val="Code"/>
+      </w:pPr>
+      <w:r>
+        <w:t>GenOpt completed successfully.</w:t>
+      </w:r>
+    </w:p>
+    <w:p>
+      <w:pPr>
+        <w:pStyle w:val="Code"/>
+      </w:pPr>
+      <w:r>
+        <w:t>PS C:\HTAP&gt;</w:t>
+      </w:r>
+    </w:p>
+    <w:p>
+      <w:pPr>
+        <w:pStyle w:val="Heading2"/>
       </w:pPr>
       <w:r>
         <w:lastRenderedPageBreak/>
+        <w:t xml:space="preserve">Processing output </w:t>
+      </w:r>
+    </w:p>
+    <w:p>
+      <w:proofErr w:type="spellStart"/>
+      <w:r>
+        <w:t>GenOpt</w:t>
+      </w:r>
+      <w:proofErr w:type="spellEnd"/>
+      <w:r>
+        <w:t xml:space="preserve"> writes output to a text file named OuptutListingAll.txt. HTAP includes a ruby script, recover-</w:t>
+      </w:r>
+      <w:proofErr w:type="spellStart"/>
+      <w:r>
+        <w:t>results.rb</w:t>
+      </w:r>
+      <w:proofErr w:type="spellEnd"/>
+      <w:r>
+        <w:t xml:space="preserve"> to convert these into a .csv format: </w:t>
+      </w:r>
+    </w:p>
+    <w:p>
+      <w:pPr>
+        <w:pStyle w:val="Code"/>
+      </w:pPr>
+      <w:r>
         <w:t xml:space="preserve">PS C:\HTAP&gt; </w:t>
       </w:r>
       <w:r>
         <w:rPr>
           <w:rStyle w:val="CodeSnipRED"/>
         </w:rPr>
-        <w:t>java -classpath "C:\Program Files\genopt\genopt.jar" genopt.GenOpt Genopt-H2K-INI.GO-ini</w:t>
-      </w:r>
-    </w:p>
-    <w:p>
-      <w:pPr>
-        <w:pStyle w:val="Code"/>
-      </w:pPr>
-      <w:r>
-        <w:t>_______________________________________________________________</w:t>
-      </w:r>
-    </w:p>
-    <w:p>
-      <w:pPr>
-        <w:pStyle w:val="Code"/>
-      </w:pPr>
-    </w:p>
-    <w:p>
-      <w:pPr>
-        <w:pStyle w:val="Code"/>
-      </w:pPr>
-      <w:r>
-        <w:t>GenOpt(R) 3.1.0, December 8, 2011</w:t>
-      </w:r>
-    </w:p>
-    <w:p>
-      <w:pPr>
-        <w:pStyle w:val="Code"/>
-      </w:pPr>
-    </w:p>
-    <w:p>
-      <w:pPr>
-        <w:pStyle w:val="Code"/>
-      </w:pPr>
-      <w:r>
-        <w:t>GenOpt Copyright (c) 1998-2011, The Regents of the</w:t>
-      </w:r>
-    </w:p>
-    <w:p>
-      <w:pPr>
-        <w:pStyle w:val="Code"/>
-      </w:pPr>
-      <w:r>
-        <w:t>University of California, through Lawrence Berkeley</w:t>
-      </w:r>
-    </w:p>
-    <w:p>
-      <w:pPr>
-        <w:pStyle w:val="Code"/>
-      </w:pPr>
-      <w:r>
-        <w:t>National Laboratory (subject to receipt of any</w:t>
-      </w:r>
-    </w:p>
-    <w:p>
-      <w:pPr>
-        <w:pStyle w:val="Code"/>
-      </w:pPr>
-      <w:r>
-        <w:t>required approvals from the U.S. Dept. of Energy).</w:t>
-      </w:r>
-    </w:p>
-    <w:p>
-      <w:pPr>
-        <w:pStyle w:val="Code"/>
-      </w:pPr>
-      <w:r>
-        <w:t>All rights reserved.</w:t>
-      </w:r>
-    </w:p>
-    <w:p>
-      <w:pPr>
-        <w:pStyle w:val="Code"/>
-      </w:pPr>
-    </w:p>
-    <w:p>
-      <w:pPr>
-        <w:pStyle w:val="Code"/>
-      </w:pPr>
-      <w:r>
-        <w:t>The development of GenOpt is supported by</w:t>
-      </w:r>
-    </w:p>
-    <w:p>
-      <w:pPr>
-        <w:pStyle w:val="Code"/>
-      </w:pPr>
-      <w:r>
-        <w:t>the U.S. Department of Energy (DOE),</w:t>
-      </w:r>
-    </w:p>
-    <w:p>
-      <w:pPr>
-        <w:pStyle w:val="Code"/>
-      </w:pPr>
-      <w:r>
-        <w:t>the Swiss Academy of Engineering Sciences (SATW),</w:t>
-      </w:r>
-    </w:p>
-    <w:p>
-      <w:pPr>
-        <w:pStyle w:val="Code"/>
-      </w:pPr>
-      <w:r>
-        <w:t>the Swiss National Energy Fund (NEFF), and</w:t>
-      </w:r>
-    </w:p>
-    <w:p>
-      <w:pPr>
-        <w:pStyle w:val="Code"/>
-      </w:pPr>
-      <w:r>
-        <w:t>the Swiss National Science Foundation (SNSF).</w:t>
-      </w:r>
-    </w:p>
-    <w:p>
-      <w:pPr>
-        <w:pStyle w:val="Code"/>
-      </w:pPr>
-    </w:p>
-    <w:p>
-      <w:pPr>
-        <w:pStyle w:val="Code"/>
-      </w:pPr>
-      <w:r>
-        <w:t>Developed by</w:t>
-      </w:r>
-    </w:p>
-    <w:p>
-      <w:pPr>
-        <w:pStyle w:val="Code"/>
-      </w:pPr>
-      <w:r>
-        <w:t>Lawrence Berkeley National Laboratory</w:t>
-      </w:r>
-    </w:p>
-    <w:p>
-      <w:pPr>
-        <w:pStyle w:val="Code"/>
-      </w:pPr>
-      <w:r>
-        <w:t>http://simulationresearch.lbl.gov</w:t>
-      </w:r>
-    </w:p>
-    <w:p>
-      <w:pPr>
-        <w:pStyle w:val="Code"/>
-      </w:pPr>
-      <w:r>
-        <w:t>Michael Wetter, MWetter@lbl.gov</w:t>
-      </w:r>
-    </w:p>
-    <w:p>
-      <w:pPr>
-        <w:pStyle w:val="Code"/>
-      </w:pPr>
-    </w:p>
-    <w:p>
-      <w:pPr>
-        <w:pStyle w:val="Code"/>
-      </w:pPr>
-      <w:r>
-        <w:t>_______________________________________________________________</w:t>
-      </w:r>
-    </w:p>
-    <w:p>
-      <w:pPr>
-        <w:pStyle w:val="Code"/>
-      </w:pPr>
-      <w:r>
-        <w:t>Assigning 4 threads for simulations.</w:t>
-      </w:r>
-    </w:p>
-    <w:p>
-      <w:pPr>
-        <w:pStyle w:val="Code"/>
-      </w:pPr>
-      <w:r>
-        <w:t>Require 24 function evaluations.</w:t>
-      </w:r>
-    </w:p>
-    <w:p>
-      <w:pPr>
-        <w:pStyle w:val="Code"/>
-      </w:pPr>
-    </w:p>
-    <w:p>
-      <w:pPr>
-        <w:pStyle w:val="Code"/>
-      </w:pPr>
-      <w:r>
-        <w:t xml:space="preserve">   -----------------------------------------</w:t>
-      </w:r>
-    </w:p>
-    <w:p>
-      <w:pPr>
-        <w:pStyle w:val="Code"/>
-      </w:pPr>
-      <w:r>
-        <w:t xml:space="preserve">                   ^</w:t>
-      </w:r>
-    </w:p>
-    <w:p>
-      <w:pPr>
-        <w:pStyle w:val="Code"/>
-      </w:pPr>
-      <w:r>
-        <w:t xml:space="preserve">                   |</w:t>
-      </w:r>
-    </w:p>
-    <w:p>
-      <w:pPr>
-        <w:pStyle w:val="Code"/>
-      </w:pPr>
-      <w:r>
-        <w:t xml:space="preserve">                   </w:t>
-      </w:r>
-    </w:p>
-    <w:p>
-      <w:pPr>
-        <w:pStyle w:val="Code"/>
-      </w:pPr>
-      <w:r>
-        <w:t xml:space="preserve">        A lot of output appears here</w:t>
-      </w:r>
-    </w:p>
-    <w:p>
-      <w:pPr>
-        <w:pStyle w:val="Code"/>
-      </w:pPr>
-      <w:r>
-        <w:t xml:space="preserve">                    </w:t>
-      </w:r>
-    </w:p>
-    <w:p>
-      <w:pPr>
-        <w:pStyle w:val="Code"/>
-      </w:pPr>
-      <w:r>
-        <w:t xml:space="preserve">                   |</w:t>
-      </w:r>
-    </w:p>
-    <w:p>
-      <w:pPr>
-        <w:pStyle w:val="Code"/>
-      </w:pPr>
-      <w:r>
-        <w:t xml:space="preserve">                   V</w:t>
-      </w:r>
-    </w:p>
-    <w:p>
-      <w:pPr>
-        <w:pStyle w:val="Code"/>
-      </w:pPr>
-      <w:r>
-        <w:t xml:space="preserve">   -----------------------------------------</w:t>
-      </w:r>
-    </w:p>
-    <w:p>
-      <w:pPr>
-        <w:pStyle w:val="Code"/>
-      </w:pPr>
-    </w:p>
-    <w:p>
-      <w:pPr>
-        <w:pStyle w:val="Code"/>
-      </w:pPr>
-      <w:r>
-        <w:t>Simulation 24: SimplePaybackYrs = 3299.3</w:t>
-      </w:r>
-    </w:p>
-    <w:p>
-      <w:pPr>
-        <w:pStyle w:val="Code"/>
-      </w:pPr>
-      <w:r>
-        <w:t>Simulation 24: EnergyTotal      = 126.0</w:t>
-      </w:r>
-    </w:p>
-    <w:p>
-      <w:pPr>
-        <w:pStyle w:val="Code"/>
-      </w:pPr>
-      <w:r>
-        <w:t>Simulation 24: UtilBillNoPVRevenueDoll  = 2919.2</w:t>
-      </w:r>
-    </w:p>
-    <w:p>
-      <w:pPr>
-        <w:pStyle w:val="Code"/>
-      </w:pPr>
-      <w:r>
-        <w:t>Simulation 24: UtilRevenuePVDoll        = 0.0</w:t>
-      </w:r>
-    </w:p>
-    <w:p>
-      <w:pPr>
-        <w:pStyle w:val="Code"/>
-      </w:pPr>
-      <w:r>
-        <w:t>Simulation 24: UtilBillNetDoll  = 2919.23</w:t>
-      </w:r>
-    </w:p>
-    <w:p>
-      <w:pPr>
-        <w:pStyle w:val="Code"/>
-      </w:pPr>
-      <w:r>
-        <w:t>Simulation 24: UtilCostElecDoll = 1708.54</w:t>
-      </w:r>
-    </w:p>
-    <w:p>
-      <w:pPr>
-        <w:pStyle w:val="Code"/>
-      </w:pPr>
-      <w:r>
-        <w:t>Simulation 24: UtilCostGasDoll  = 1210.69</w:t>
-      </w:r>
-    </w:p>
-    <w:p>
-      <w:pPr>
-        <w:pStyle w:val="Code"/>
-      </w:pPr>
-      <w:r>
-        <w:t>Simulation 24: UtilCostPropaneDoll      = 0.0</w:t>
-      </w:r>
-    </w:p>
-    <w:p>
-      <w:pPr>
-        <w:pStyle w:val="Code"/>
-      </w:pPr>
-      <w:r>
-        <w:t>Simulation 24: UtilCostOilDoll  = 0.0</w:t>
-      </w:r>
-    </w:p>
-    <w:p>
-      <w:pPr>
-        <w:pStyle w:val="Code"/>
-      </w:pPr>
-      <w:r>
-        <w:t>Simulation 24: EnergyPVkWh      = 0.0</w:t>
-      </w:r>
-    </w:p>
-    <w:p>
-      <w:pPr>
-        <w:pStyle w:val="Code"/>
-      </w:pPr>
-      <w:r>
-        <w:t>Simulation 24: EnergyHeatingGJ  = 74.4</w:t>
-      </w:r>
-    </w:p>
-    <w:p>
-      <w:pPr>
-        <w:pStyle w:val="Code"/>
-      </w:pPr>
-      <w:r>
-        <w:t>Simulation 24: EnergyCoolingGJ  = 1.9</w:t>
-      </w:r>
-    </w:p>
-    <w:p>
-      <w:pPr>
-        <w:pStyle w:val="Code"/>
-      </w:pPr>
-      <w:r>
-        <w:t>Simulation 24: EnergyVentGJ     = 2.4</w:t>
-      </w:r>
-    </w:p>
-    <w:p>
-      <w:pPr>
-        <w:pStyle w:val="Code"/>
-      </w:pPr>
-      <w:r>
-        <w:t>Simulation 24: EnergyDHWGJ      = 20.4</w:t>
-      </w:r>
-    </w:p>
-    <w:p>
-      <w:pPr>
-        <w:pStyle w:val="Code"/>
-      </w:pPr>
-      <w:r>
-        <w:t>Simulation 24: EnergyPlugGJ     = 31.5</w:t>
-      </w:r>
-    </w:p>
-    <w:p>
-      <w:pPr>
-        <w:pStyle w:val="Code"/>
-      </w:pPr>
-      <w:r>
-        <w:t>Simulation 24: FuelEleckWh      = 16327.3</w:t>
-      </w:r>
-    </w:p>
-    <w:p>
-      <w:pPr>
-        <w:pStyle w:val="Code"/>
-      </w:pPr>
-      <w:r>
-        <w:t>Simulation 24: FuelNaturalGasM3 = 1990.4</w:t>
-      </w:r>
-    </w:p>
-    <w:p>
-      <w:pPr>
-        <w:pStyle w:val="Code"/>
-      </w:pPr>
-      <w:r>
-        <w:t>Simulation 24: FuelOilL = 0.0</w:t>
-      </w:r>
-    </w:p>
-    <w:p>
-      <w:pPr>
-        <w:pStyle w:val="Code"/>
-      </w:pPr>
-      <w:r>
-        <w:t>Simulation 24: UpgradeCostDoll  = 9501.0</w:t>
-      </w:r>
-    </w:p>
-    <w:p>
-      <w:pPr>
-        <w:pStyle w:val="Code"/>
-      </w:pPr>
-      <w:r>
-        <w:t>Simulation 24: PVSizekW = 0.0</w:t>
-      </w:r>
-    </w:p>
-    <w:p>
-      <w:pPr>
-        <w:pStyle w:val="Code"/>
-      </w:pPr>
-      <w:r>
-        <w:t>Simulation 24: PEAKHeatingW     = 12225.5</w:t>
-      </w:r>
-    </w:p>
-    <w:p>
-      <w:pPr>
-        <w:pStyle w:val="Code"/>
-      </w:pPr>
-      <w:r>
-        <w:t>Simulation 24: ERS-Value        = 0.0</w:t>
-      </w:r>
-    </w:p>
-    <w:p>
-      <w:pPr>
-        <w:pStyle w:val="Code"/>
-      </w:pPr>
-      <w:r>
-        <w:t>Simulation 24: NumTries = 1.0</w:t>
-      </w:r>
-    </w:p>
-    <w:p>
-      <w:pPr>
-        <w:pStyle w:val="Code"/>
-      </w:pPr>
-      <w:r>
-        <w:t>GenOpt completed successfully.</w:t>
-      </w:r>
-    </w:p>
-    <w:p>
-      <w:pPr>
-        <w:pStyle w:val="Code"/>
-      </w:pPr>
-      <w:r>
-        <w:lastRenderedPageBreak/>
+        <w:t>.\recover-results.rb -l</w:t>
+      </w:r>
+    </w:p>
+    <w:p>
+      <w:pPr>
+        <w:pStyle w:val="Code"/>
+      </w:pPr>
+      <w:r>
+        <w:t>Recovering results from TempResultsBatch1.txt</w:t>
+      </w:r>
+    </w:p>
+    <w:p>
+      <w:pPr>
+        <w:pStyle w:val="Code"/>
+      </w:pPr>
+      <w:r>
+        <w:t>Recovered 24 lines from 1 files.</w:t>
+      </w:r>
+    </w:p>
+    <w:p>
+      <w:pPr>
+        <w:pStyle w:val="Code"/>
+      </w:pPr>
+      <w:r>
+        <w:t>Results written to file CloudResultsAllData.csv</w:t>
+      </w:r>
+    </w:p>
+    <w:p>
+      <w:pPr>
+        <w:pStyle w:val="Code"/>
+      </w:pPr>
+      <w:r>
         <w:t>PS C:\HTAP&gt;</w:t>
       </w:r>
     </w:p>
     <w:p>
-      <w:pPr>
-        <w:pStyle w:val="Heading2"/>
-      </w:pPr>
-      <w:r>
-        <w:t xml:space="preserve">Processing output </w:t>
-      </w:r>
-    </w:p>
-    <w:p>
-      <w:r>
-        <w:t xml:space="preserve">GenOpt writes output to a text file named OuptutListingAll.txt. HTAP includes a ruby script, recover-results.rb to convert these into a .csv format: </w:t>
-      </w:r>
-    </w:p>
-    <w:p>
-      <w:pPr>
-        <w:pStyle w:val="Code"/>
-      </w:pPr>
-      <w:r>
-        <w:t xml:space="preserve">PS C:\HTAP&gt; </w:t>
-      </w:r>
-      <w:r>
-        <w:rPr>
-          <w:rStyle w:val="CodeSnipRED"/>
-        </w:rPr>
-        <w:t>.\recover-results.rb -l</w:t>
-      </w:r>
-    </w:p>
-    <w:p>
-      <w:pPr>
-        <w:pStyle w:val="Code"/>
-      </w:pPr>
-      <w:r>
-        <w:t>Recovering results from TempResultsBatch1.txt</w:t>
-      </w:r>
-    </w:p>
-    <w:p>
-      <w:pPr>
-        <w:pStyle w:val="Code"/>
-      </w:pPr>
-      <w:r>
-        <w:t>Recovered 24 lines from 1 files.</w:t>
-      </w:r>
-    </w:p>
-    <w:p>
-      <w:pPr>
-        <w:pStyle w:val="Code"/>
-      </w:pPr>
-      <w:r>
-        <w:t>Results written to file CloudResultsAllData.csv</w:t>
-      </w:r>
-    </w:p>
-    <w:p>
-      <w:pPr>
-        <w:pStyle w:val="Code"/>
-      </w:pPr>
-      <w:r>
-        <w:t>PS C:\HTAP&gt;</w:t>
-      </w:r>
-    </w:p>
-    <w:p>
-      <w:r>
-        <w:t xml:space="preserve">recover-results.rb will produce a file called CloudResultsAllData.csv, which contains the GenOpt output. </w:t>
+      <w:r>
+        <w:t>recover-</w:t>
+      </w:r>
+      <w:proofErr w:type="spellStart"/>
+      <w:r>
+        <w:t>results.rb</w:t>
+      </w:r>
+      <w:proofErr w:type="spellEnd"/>
+      <w:r>
+        <w:t xml:space="preserve"> will produce a file called CloudResultsAllData.csv, which contains the </w:t>
+      </w:r>
+      <w:proofErr w:type="spellStart"/>
+      <w:r>
+        <w:t>GenOpt</w:t>
+      </w:r>
+      <w:proofErr w:type="spellEnd"/>
+      <w:r>
+        <w:t xml:space="preserve"> output. </w:t>
       </w:r>
     </w:p>
     <w:p>
@@ -5066,14 +5442,22 @@
         <w:rPr>
           <w:highlight w:val="yellow"/>
         </w:rPr>
-        <w:t>Write this section</w:t>
-      </w:r>
+        <w:t xml:space="preserve">Write this </w:t>
+      </w:r>
+      <w:proofErr w:type="gramStart"/>
       <w:r>
         <w:rPr>
           <w:highlight w:val="yellow"/>
         </w:rPr>
+        <w:t>section</w:t>
+      </w:r>
+      <w:r>
+        <w:rPr>
+          <w:highlight w:val="yellow"/>
+        </w:rPr>
         <w:t xml:space="preserve"> .</w:t>
       </w:r>
+      <w:proofErr w:type="gramEnd"/>
     </w:p>
     <w:p/>
     <w:p/>
@@ -5153,7 +5537,15 @@
               <w:ind w:left="0"/>
             </w:pPr>
             <w:r>
-              <w:t>Contains examples, and files associated with NRCan projects</w:t>
+              <w:t xml:space="preserve">Contains examples, and files associated with </w:t>
+            </w:r>
+            <w:proofErr w:type="spellStart"/>
+            <w:r>
+              <w:t>NRCan</w:t>
+            </w:r>
+            <w:proofErr w:type="spellEnd"/>
+            <w:r>
+              <w:t xml:space="preserve"> projects</w:t>
             </w:r>
             <w:r>
               <w:rPr>
@@ -5285,9 +5677,11 @@
               <w:pStyle w:val="ListParagraph"/>
               <w:ind w:left="0"/>
             </w:pPr>
+            <w:proofErr w:type="spellStart"/>
             <w:r>
               <w:t>GenerateChoiceFiles</w:t>
             </w:r>
+            <w:proofErr w:type="spellEnd"/>
           </w:p>
         </w:tc>
         <w:tc>
@@ -5300,7 +5694,15 @@
               <w:ind w:left="0"/>
             </w:pPr>
             <w:r>
-              <w:t>Contains a perl script</w:t>
+              <w:t xml:space="preserve">Contains a </w:t>
+            </w:r>
+            <w:proofErr w:type="spellStart"/>
+            <w:r>
+              <w:t>perl</w:t>
+            </w:r>
+            <w:proofErr w:type="spellEnd"/>
+            <w:r>
+              <w:t xml:space="preserve"> script</w:t>
             </w:r>
             <w:r>
               <w:rPr>
@@ -5338,8 +5740,13 @@
               <w:pStyle w:val="ListParagraph"/>
               <w:ind w:left="0"/>
             </w:pPr>
+            <w:proofErr w:type="spellStart"/>
             <w:r>
-              <w:t>Genopt-GENERIC-CONFIG.GO-config</w:t>
+              <w:t>Genopt</w:t>
+            </w:r>
+            <w:proofErr w:type="spellEnd"/>
+            <w:r>
+              <w:t>-GENERIC-CONFIG.GO-config</w:t>
             </w:r>
           </w:p>
         </w:tc>
@@ -5352,8 +5759,13 @@
               <w:pStyle w:val="ListParagraph"/>
               <w:ind w:left="0"/>
             </w:pPr>
+            <w:proofErr w:type="spellStart"/>
             <w:r>
-              <w:t>GenOpt file defining configuration options</w:t>
+              <w:t>GenOpt</w:t>
+            </w:r>
+            <w:proofErr w:type="spellEnd"/>
+            <w:r>
+              <w:t xml:space="preserve"> file defining configuration options</w:t>
             </w:r>
           </w:p>
         </w:tc>
@@ -5396,8 +5808,21 @@
               <w:pStyle w:val="ListParagraph"/>
               <w:ind w:left="0"/>
             </w:pPr>
+            <w:proofErr w:type="spellStart"/>
             <w:r>
-              <w:t>GenOpt file defining how GenOpt should manipulate HTAP inputs during optimization</w:t>
+              <w:t>GenOpt</w:t>
+            </w:r>
+            <w:proofErr w:type="spellEnd"/>
+            <w:r>
+              <w:t xml:space="preserve"> file defining how </w:t>
+            </w:r>
+            <w:proofErr w:type="spellStart"/>
+            <w:r>
+              <w:t>GenOpt</w:t>
+            </w:r>
+            <w:proofErr w:type="spellEnd"/>
+            <w:r>
+              <w:t xml:space="preserve"> should manipulate HTAP inputs during optimization</w:t>
             </w:r>
           </w:p>
         </w:tc>
@@ -5440,8 +5865,21 @@
               <w:pStyle w:val="ListParagraph"/>
               <w:ind w:left="0"/>
             </w:pPr>
+            <w:proofErr w:type="spellStart"/>
             <w:r>
-              <w:t>GenOpt file that controls how GenOpt invokes HTAP and how HTAP output should be parsed</w:t>
+              <w:t>GenOpt</w:t>
+            </w:r>
+            <w:proofErr w:type="spellEnd"/>
+            <w:r>
+              <w:t xml:space="preserve"> file that controls how </w:t>
+            </w:r>
+            <w:proofErr w:type="spellStart"/>
+            <w:r>
+              <w:t>GenOpt</w:t>
+            </w:r>
+            <w:proofErr w:type="spellEnd"/>
+            <w:r>
+              <w:t xml:space="preserve"> invokes HTAP and how HTAP output should be parsed</w:t>
             </w:r>
           </w:p>
         </w:tc>
@@ -5484,8 +5922,13 @@
               <w:pStyle w:val="ListParagraph"/>
               <w:ind w:left="0"/>
             </w:pPr>
+            <w:proofErr w:type="gramStart"/>
             <w:r>
-              <w:t>Sample .choice file that defines the parameters for a single HTAP simulation</w:t>
+              <w:t>Sample .choice</w:t>
+            </w:r>
+            <w:proofErr w:type="gramEnd"/>
+            <w:r>
+              <w:t xml:space="preserve"> file that defines the parameters for a single HTAP simulation</w:t>
             </w:r>
           </w:p>
         </w:tc>
@@ -5528,8 +5971,13 @@
               <w:pStyle w:val="ListParagraph"/>
               <w:ind w:left="0"/>
             </w:pPr>
+            <w:proofErr w:type="gramStart"/>
             <w:r>
-              <w:t>Sample .options file that defines the valid options for each HTAP parameter.</w:t>
+              <w:t>Sample .options</w:t>
+            </w:r>
+            <w:proofErr w:type="gramEnd"/>
+            <w:r>
+              <w:t xml:space="preserve"> file that defines the valid options for each HTAP parameter.</w:t>
             </w:r>
           </w:p>
         </w:tc>
@@ -5559,8 +6007,13 @@
               <w:ind w:left="0"/>
             </w:pPr>
             <w:r>
-              <w:t>HTAP-Template.choices</w:t>
+              <w:t>HTAP-</w:t>
             </w:r>
+            <w:proofErr w:type="spellStart"/>
+            <w:r>
+              <w:t>Template.choices</w:t>
+            </w:r>
+            <w:proofErr w:type="spellEnd"/>
           </w:p>
         </w:tc>
         <w:tc>
@@ -5573,7 +6026,72 @@
               <w:ind w:left="0"/>
             </w:pPr>
             <w:r>
-              <w:t>Template used to by GenOpt to generate files that can be read by HTAP.</w:t>
+              <w:t xml:space="preserve">Template used to by </w:t>
+            </w:r>
+            <w:proofErr w:type="spellStart"/>
+            <w:r>
+              <w:t>GenOpt</w:t>
+            </w:r>
+            <w:proofErr w:type="spellEnd"/>
+            <w:r>
+              <w:t xml:space="preserve"> to generate files that can be read by HTAP.</w:t>
+            </w:r>
+          </w:p>
+        </w:tc>
+      </w:tr>
+      <w:tr>
+        <w:tc>
+          <w:tcPr>
+            <w:tcW w:w="551" w:type="dxa"/>
+          </w:tcPr>
+          <w:p>
+            <w:pPr>
+              <w:pStyle w:val="ListParagraph"/>
+              <w:ind w:left="0"/>
+            </w:pPr>
+            <w:r>
+              <w:sym w:font="Webdings" w:char="F09D"/>
+            </w:r>
+          </w:p>
+        </w:tc>
+        <w:tc>
+          <w:tcPr>
+            <w:tcW w:w="3544" w:type="dxa"/>
+          </w:tcPr>
+          <w:p>
+            <w:pPr>
+              <w:pStyle w:val="ListParagraph"/>
+              <w:ind w:left="0"/>
+            </w:pPr>
+            <w:r>
+              <w:t>HTAP-Template-</w:t>
+            </w:r>
+            <w:proofErr w:type="spellStart"/>
+            <w:r>
+              <w:t>MakeChoices.choices</w:t>
+            </w:r>
+            <w:proofErr w:type="spellEnd"/>
+          </w:p>
+        </w:tc>
+        <w:tc>
+          <w:tcPr>
+            <w:tcW w:w="4934" w:type="dxa"/>
+          </w:tcPr>
+          <w:p>
+            <w:pPr>
+              <w:pStyle w:val="ListParagraph"/>
+              <w:ind w:left="0"/>
+            </w:pPr>
+            <w:r>
+              <w:t xml:space="preserve">Template used to by </w:t>
+            </w:r>
+            <w:proofErr w:type="spellStart"/>
+            <w:r>
+              <w:t>GenOpt</w:t>
+            </w:r>
+            <w:proofErr w:type="spellEnd"/>
+            <w:r>
+              <w:t xml:space="preserve"> to generate files that can be read by when running archetypes defined in a .csv file</w:t>
             </w:r>
           </w:p>
         </w:tc>
@@ -5604,8 +6122,13 @@
               <w:ind w:left="0"/>
             </w:pPr>
             <w:r>
-              <w:t>HTAP-Template-MakeChoices.choices</w:t>
+              <w:t>recover-</w:t>
             </w:r>
+            <w:proofErr w:type="spellStart"/>
+            <w:r>
+              <w:t>results.rb</w:t>
+            </w:r>
+            <w:proofErr w:type="spellEnd"/>
           </w:p>
         </w:tc>
         <w:tc>
@@ -5618,51 +6141,15 @@
               <w:ind w:left="0"/>
             </w:pPr>
             <w:r>
-              <w:t>Template used to by GenOpt to generate files that can be read by when running archetypes defined in a .csv file</w:t>
+              <w:t xml:space="preserve">Ruby script that converts </w:t>
             </w:r>
-          </w:p>
-        </w:tc>
-      </w:tr>
-      <w:tr>
-        <w:tc>
-          <w:tcPr>
-            <w:tcW w:w="551" w:type="dxa"/>
-          </w:tcPr>
-          <w:p>
-            <w:pPr>
-              <w:pStyle w:val="ListParagraph"/>
-              <w:ind w:left="0"/>
-            </w:pPr>
+            <w:proofErr w:type="spellStart"/>
             <w:r>
-              <w:sym w:font="Webdings" w:char="F09D"/>
+              <w:t>GenOpt</w:t>
             </w:r>
-          </w:p>
-        </w:tc>
-        <w:tc>
-          <w:tcPr>
-            <w:tcW w:w="3544" w:type="dxa"/>
-          </w:tcPr>
-          <w:p>
-            <w:pPr>
-              <w:pStyle w:val="ListParagraph"/>
-              <w:ind w:left="0"/>
-            </w:pPr>
+            <w:proofErr w:type="spellEnd"/>
             <w:r>
-              <w:t>recover-results.rb</w:t>
-            </w:r>
-          </w:p>
-        </w:tc>
-        <w:tc>
-          <w:tcPr>
-            <w:tcW w:w="4934" w:type="dxa"/>
-          </w:tcPr>
-          <w:p>
-            <w:pPr>
-              <w:pStyle w:val="ListParagraph"/>
-              <w:ind w:left="0"/>
-            </w:pPr>
-            <w:r>
-              <w:t xml:space="preserve">Ruby script that converts GenOpt output into .csv format </w:t>
+              <w:t xml:space="preserve"> output into .csv format </w:t>
             </w:r>
           </w:p>
         </w:tc>
@@ -5708,16 +6195,16 @@
               <w:pStyle w:val="ListParagraph"/>
               <w:ind w:left="0"/>
             </w:pPr>
-            <w:commentRangeStart w:id="2"/>
+            <w:commentRangeStart w:id="4"/>
             <w:r>
               <w:t>Ruby script that invokes HOT2000.</w:t>
             </w:r>
-            <w:commentRangeEnd w:id="2"/>
+            <w:commentRangeEnd w:id="4"/>
             <w:r>
               <w:rPr>
                 <w:rStyle w:val="CommentReference"/>
               </w:rPr>
-              <w:commentReference w:id="2"/>
+              <w:commentReference w:id="4"/>
             </w:r>
           </w:p>
         </w:tc>
@@ -5747,8 +6234,13 @@
               <w:ind w:left="0"/>
             </w:pPr>
             <w:r>
-              <w:t>start-substitute.rb</w:t>
+              <w:t>start-</w:t>
             </w:r>
+            <w:proofErr w:type="spellStart"/>
+            <w:r>
+              <w:t>substitute.rb</w:t>
+            </w:r>
+            <w:proofErr w:type="spellEnd"/>
           </w:p>
         </w:tc>
         <w:tc>
@@ -5827,8 +6319,8 @@
 </file>
 
 <file path=word/comments.xml><?xml version="1.0" encoding="utf-8"?>
-<w:comments xmlns:wpc="http://schemas.microsoft.com/office/word/2010/wordprocessingCanvas" xmlns:cx="http://schemas.microsoft.com/office/drawing/2014/chartex" xmlns:cx1="http://schemas.microsoft.com/office/drawing/2015/9/8/chartex" xmlns:mc="http://schemas.openxmlformats.org/markup-compatibility/2006" xmlns:o="urn:schemas-microsoft-com:office:office" xmlns:r="http://schemas.openxmlformats.org/officeDocument/2006/relationships" xmlns:m="http://schemas.openxmlformats.org/officeDocument/2006/math" xmlns:v="urn:schemas-microsoft-com:vml" xmlns:wp14="http://schemas.microsoft.com/office/word/2010/wordprocessingDrawing" xmlns:wp="http://schemas.openxmlformats.org/drawingml/2006/wordprocessingDrawing" xmlns:w10="urn:schemas-microsoft-com:office:word" xmlns:w="http://schemas.openxmlformats.org/wordprocessingml/2006/main" xmlns:w14="http://schemas.microsoft.com/office/word/2010/wordml" xmlns:w15="http://schemas.microsoft.com/office/word/2012/wordml" xmlns:w16se="http://schemas.microsoft.com/office/word/2015/wordml/symex" xmlns:wpg="http://schemas.microsoft.com/office/word/2010/wordprocessingGroup" xmlns:wpi="http://schemas.microsoft.com/office/word/2010/wordprocessingInk" xmlns:wne="http://schemas.microsoft.com/office/word/2006/wordml" xmlns:wps="http://schemas.microsoft.com/office/word/2010/wordprocessingShape" mc:Ignorable="w14 w15 w16se wp14">
-  <w:comment w:id="2" w:author="Ferguson, Alex" w:date="2017-08-04T14:52:00Z" w:initials="FA">
+<w:comments xmlns:wpc="http://schemas.microsoft.com/office/word/2010/wordprocessingCanvas" xmlns:cx="http://schemas.microsoft.com/office/drawing/2014/chartex" xmlns:cx1="http://schemas.microsoft.com/office/drawing/2015/9/8/chartex" xmlns:cx2="http://schemas.microsoft.com/office/drawing/2015/10/21/chartex" xmlns:cx3="http://schemas.microsoft.com/office/drawing/2016/5/9/chartex" xmlns:cx4="http://schemas.microsoft.com/office/drawing/2016/5/10/chartex" xmlns:cx5="http://schemas.microsoft.com/office/drawing/2016/5/11/chartex" xmlns:cx6="http://schemas.microsoft.com/office/drawing/2016/5/12/chartex" xmlns:cx7="http://schemas.microsoft.com/office/drawing/2016/5/13/chartex" xmlns:cx8="http://schemas.microsoft.com/office/drawing/2016/5/14/chartex" xmlns:mc="http://schemas.openxmlformats.org/markup-compatibility/2006" xmlns:aink="http://schemas.microsoft.com/office/drawing/2016/ink" xmlns:am3d="http://schemas.microsoft.com/office/drawing/2017/model3d" xmlns:o="urn:schemas-microsoft-com:office:office" xmlns:r="http://schemas.openxmlformats.org/officeDocument/2006/relationships" xmlns:m="http://schemas.openxmlformats.org/officeDocument/2006/math" xmlns:v="urn:schemas-microsoft-com:vml" xmlns:wp14="http://schemas.microsoft.com/office/word/2010/wordprocessingDrawing" xmlns:wp="http://schemas.openxmlformats.org/drawingml/2006/wordprocessingDrawing" xmlns:w10="urn:schemas-microsoft-com:office:word" xmlns:w="http://schemas.openxmlformats.org/wordprocessingml/2006/main" xmlns:w14="http://schemas.microsoft.com/office/word/2010/wordml" xmlns:w15="http://schemas.microsoft.com/office/word/2012/wordml" xmlns:w16cid="http://schemas.microsoft.com/office/word/2016/wordml/cid" xmlns:w16se="http://schemas.microsoft.com/office/word/2015/wordml/symex" xmlns:wpg="http://schemas.microsoft.com/office/word/2010/wordprocessingGroup" xmlns:wpi="http://schemas.microsoft.com/office/word/2010/wordprocessingInk" xmlns:wne="http://schemas.microsoft.com/office/word/2006/wordml" xmlns:wps="http://schemas.microsoft.com/office/word/2010/wordprocessingShape" mc:Ignorable="w14 w15 w16se w16cid wp14">
+  <w:comment w:id="4" w:author="Ferguson, Alex" w:date="2017-08-04T14:52:00Z" w:initials="FA">
     <w:p>
       <w:pPr>
         <w:pStyle w:val="CommentText"/>
@@ -5848,13 +6340,19 @@
 </file>
 
 <file path=word/commentsExtended.xml><?xml version="1.0" encoding="utf-8"?>
-<w15:commentsEx xmlns:wpc="http://schemas.microsoft.com/office/word/2010/wordprocessingCanvas" xmlns:cx="http://schemas.microsoft.com/office/drawing/2014/chartex" xmlns:cx1="http://schemas.microsoft.com/office/drawing/2015/9/8/chartex" xmlns:mc="http://schemas.openxmlformats.org/markup-compatibility/2006" xmlns:o="urn:schemas-microsoft-com:office:office" xmlns:r="http://schemas.openxmlformats.org/officeDocument/2006/relationships" xmlns:m="http://schemas.openxmlformats.org/officeDocument/2006/math" xmlns:v="urn:schemas-microsoft-com:vml" xmlns:wp14="http://schemas.microsoft.com/office/word/2010/wordprocessingDrawing" xmlns:wp="http://schemas.openxmlformats.org/drawingml/2006/wordprocessingDrawing" xmlns:w10="urn:schemas-microsoft-com:office:word" xmlns:w="http://schemas.openxmlformats.org/wordprocessingml/2006/main" xmlns:w14="http://schemas.microsoft.com/office/word/2010/wordml" xmlns:w15="http://schemas.microsoft.com/office/word/2012/wordml" xmlns:w16se="http://schemas.microsoft.com/office/word/2015/wordml/symex" xmlns:wpg="http://schemas.microsoft.com/office/word/2010/wordprocessingGroup" xmlns:wpi="http://schemas.microsoft.com/office/word/2010/wordprocessingInk" xmlns:wne="http://schemas.microsoft.com/office/word/2006/wordml" xmlns:wps="http://schemas.microsoft.com/office/word/2010/wordprocessingShape" mc:Ignorable="w14 w15 w16se wp14">
+<w15:commentsEx xmlns:wpc="http://schemas.microsoft.com/office/word/2010/wordprocessingCanvas" xmlns:cx="http://schemas.microsoft.com/office/drawing/2014/chartex" xmlns:cx1="http://schemas.microsoft.com/office/drawing/2015/9/8/chartex" xmlns:cx2="http://schemas.microsoft.com/office/drawing/2015/10/21/chartex" xmlns:cx3="http://schemas.microsoft.com/office/drawing/2016/5/9/chartex" xmlns:cx4="http://schemas.microsoft.com/office/drawing/2016/5/10/chartex" xmlns:cx5="http://schemas.microsoft.com/office/drawing/2016/5/11/chartex" xmlns:cx6="http://schemas.microsoft.com/office/drawing/2016/5/12/chartex" xmlns:cx7="http://schemas.microsoft.com/office/drawing/2016/5/13/chartex" xmlns:cx8="http://schemas.microsoft.com/office/drawing/2016/5/14/chartex" xmlns:mc="http://schemas.openxmlformats.org/markup-compatibility/2006" xmlns:aink="http://schemas.microsoft.com/office/drawing/2016/ink" xmlns:am3d="http://schemas.microsoft.com/office/drawing/2017/model3d" xmlns:o="urn:schemas-microsoft-com:office:office" xmlns:r="http://schemas.openxmlformats.org/officeDocument/2006/relationships" xmlns:m="http://schemas.openxmlformats.org/officeDocument/2006/math" xmlns:v="urn:schemas-microsoft-com:vml" xmlns:wp14="http://schemas.microsoft.com/office/word/2010/wordprocessingDrawing" xmlns:wp="http://schemas.openxmlformats.org/drawingml/2006/wordprocessingDrawing" xmlns:w10="urn:schemas-microsoft-com:office:word" xmlns:w="http://schemas.openxmlformats.org/wordprocessingml/2006/main" xmlns:w14="http://schemas.microsoft.com/office/word/2010/wordml" xmlns:w15="http://schemas.microsoft.com/office/word/2012/wordml" xmlns:w16cid="http://schemas.microsoft.com/office/word/2016/wordml/cid" xmlns:w16se="http://schemas.microsoft.com/office/word/2015/wordml/symex" xmlns:wpg="http://schemas.microsoft.com/office/word/2010/wordprocessingGroup" xmlns:wpi="http://schemas.microsoft.com/office/word/2010/wordprocessingInk" xmlns:wne="http://schemas.microsoft.com/office/word/2006/wordml" xmlns:wps="http://schemas.microsoft.com/office/word/2010/wordprocessingShape" mc:Ignorable="w14 w15 w16se w16cid wp14">
   <w15:commentEx w15:paraId="7EAFB270" w15:done="0"/>
 </w15:commentsEx>
 </file>
 
+<file path=word/commentsIds.xml><?xml version="1.0" encoding="utf-8"?>
+<w16cid:commentsIds xmlns:wpc="http://schemas.microsoft.com/office/word/2010/wordprocessingCanvas" xmlns:cx="http://schemas.microsoft.com/office/drawing/2014/chartex" xmlns:cx1="http://schemas.microsoft.com/office/drawing/2015/9/8/chartex" xmlns:cx2="http://schemas.microsoft.com/office/drawing/2015/10/21/chartex" xmlns:cx3="http://schemas.microsoft.com/office/drawing/2016/5/9/chartex" xmlns:cx4="http://schemas.microsoft.com/office/drawing/2016/5/10/chartex" xmlns:cx5="http://schemas.microsoft.com/office/drawing/2016/5/11/chartex" xmlns:cx6="http://schemas.microsoft.com/office/drawing/2016/5/12/chartex" xmlns:cx7="http://schemas.microsoft.com/office/drawing/2016/5/13/chartex" xmlns:cx8="http://schemas.microsoft.com/office/drawing/2016/5/14/chartex" xmlns:mc="http://schemas.openxmlformats.org/markup-compatibility/2006" xmlns:aink="http://schemas.microsoft.com/office/drawing/2016/ink" xmlns:am3d="http://schemas.microsoft.com/office/drawing/2017/model3d" xmlns:o="urn:schemas-microsoft-com:office:office" xmlns:r="http://schemas.openxmlformats.org/officeDocument/2006/relationships" xmlns:m="http://schemas.openxmlformats.org/officeDocument/2006/math" xmlns:v="urn:schemas-microsoft-com:vml" xmlns:wp14="http://schemas.microsoft.com/office/word/2010/wordprocessingDrawing" xmlns:wp="http://schemas.openxmlformats.org/drawingml/2006/wordprocessingDrawing" xmlns:w10="urn:schemas-microsoft-com:office:word" xmlns:w="http://schemas.openxmlformats.org/wordprocessingml/2006/main" xmlns:w14="http://schemas.microsoft.com/office/word/2010/wordml" xmlns:w15="http://schemas.microsoft.com/office/word/2012/wordml" xmlns:w16cid="http://schemas.microsoft.com/office/word/2016/wordml/cid" xmlns:w16se="http://schemas.microsoft.com/office/word/2015/wordml/symex" xmlns:wpg="http://schemas.microsoft.com/office/word/2010/wordprocessingGroup" xmlns:wpi="http://schemas.microsoft.com/office/word/2010/wordprocessingInk" xmlns:wne="http://schemas.microsoft.com/office/word/2006/wordml" xmlns:wps="http://schemas.microsoft.com/office/word/2010/wordprocessingShape" mc:Ignorable="w14 w15 w16se w16cid wp14">
+  <w16cid:commentId w16cid:paraId="7EAFB270" w16cid:durableId="1FA78B82"/>
+</w16cid:commentsIds>
+</file>
+
 <file path=word/endnotes.xml><?xml version="1.0" encoding="utf-8"?>
-<w:endnotes xmlns:wpc="http://schemas.microsoft.com/office/word/2010/wordprocessingCanvas" xmlns:cx="http://schemas.microsoft.com/office/drawing/2014/chartex" xmlns:cx1="http://schemas.microsoft.com/office/drawing/2015/9/8/chartex" xmlns:mc="http://schemas.openxmlformats.org/markup-compatibility/2006" xmlns:o="urn:schemas-microsoft-com:office:office" xmlns:r="http://schemas.openxmlformats.org/officeDocument/2006/relationships" xmlns:m="http://schemas.openxmlformats.org/officeDocument/2006/math" xmlns:v="urn:schemas-microsoft-com:vml" xmlns:wp14="http://schemas.microsoft.com/office/word/2010/wordprocessingDrawing" xmlns:wp="http://schemas.openxmlformats.org/drawingml/2006/wordprocessingDrawing" xmlns:w10="urn:schemas-microsoft-com:office:word" xmlns:w="http://schemas.openxmlformats.org/wordprocessingml/2006/main" xmlns:w14="http://schemas.microsoft.com/office/word/2010/wordml" xmlns:w15="http://schemas.microsoft.com/office/word/2012/wordml" xmlns:w16se="http://schemas.microsoft.com/office/word/2015/wordml/symex" xmlns:wpg="http://schemas.microsoft.com/office/word/2010/wordprocessingGroup" xmlns:wpi="http://schemas.microsoft.com/office/word/2010/wordprocessingInk" xmlns:wne="http://schemas.microsoft.com/office/word/2006/wordml" xmlns:wps="http://schemas.microsoft.com/office/word/2010/wordprocessingShape" mc:Ignorable="w14 w15 w16se wp14">
+<w:endnotes xmlns:wpc="http://schemas.microsoft.com/office/word/2010/wordprocessingCanvas" xmlns:cx="http://schemas.microsoft.com/office/drawing/2014/chartex" xmlns:cx1="http://schemas.microsoft.com/office/drawing/2015/9/8/chartex" xmlns:cx2="http://schemas.microsoft.com/office/drawing/2015/10/21/chartex" xmlns:cx3="http://schemas.microsoft.com/office/drawing/2016/5/9/chartex" xmlns:cx4="http://schemas.microsoft.com/office/drawing/2016/5/10/chartex" xmlns:cx5="http://schemas.microsoft.com/office/drawing/2016/5/11/chartex" xmlns:cx6="http://schemas.microsoft.com/office/drawing/2016/5/12/chartex" xmlns:cx7="http://schemas.microsoft.com/office/drawing/2016/5/13/chartex" xmlns:cx8="http://schemas.microsoft.com/office/drawing/2016/5/14/chartex" xmlns:mc="http://schemas.openxmlformats.org/markup-compatibility/2006" xmlns:aink="http://schemas.microsoft.com/office/drawing/2016/ink" xmlns:am3d="http://schemas.microsoft.com/office/drawing/2017/model3d" xmlns:o="urn:schemas-microsoft-com:office:office" xmlns:r="http://schemas.openxmlformats.org/officeDocument/2006/relationships" xmlns:m="http://schemas.openxmlformats.org/officeDocument/2006/math" xmlns:v="urn:schemas-microsoft-com:vml" xmlns:wp14="http://schemas.microsoft.com/office/word/2010/wordprocessingDrawing" xmlns:wp="http://schemas.openxmlformats.org/drawingml/2006/wordprocessingDrawing" xmlns:w10="urn:schemas-microsoft-com:office:word" xmlns:w="http://schemas.openxmlformats.org/wordprocessingml/2006/main" xmlns:w14="http://schemas.microsoft.com/office/word/2010/wordml" xmlns:w15="http://schemas.microsoft.com/office/word/2012/wordml" xmlns:w16cid="http://schemas.microsoft.com/office/word/2016/wordml/cid" xmlns:w16se="http://schemas.microsoft.com/office/word/2015/wordml/symex" xmlns:wpg="http://schemas.microsoft.com/office/word/2010/wordprocessingGroup" xmlns:wpi="http://schemas.microsoft.com/office/word/2010/wordprocessingInk" xmlns:wne="http://schemas.microsoft.com/office/word/2006/wordml" xmlns:wps="http://schemas.microsoft.com/office/word/2010/wordprocessingShape" mc:Ignorable="w14 w15 w16se w16cid wp14">
   <w:endnote w:type="separator" w:id="-1">
     <w:p>
       <w:pPr>
@@ -5879,7 +6377,7 @@
 </file>
 
 <file path=word/footnotes.xml><?xml version="1.0" encoding="utf-8"?>
-<w:footnotes xmlns:wpc="http://schemas.microsoft.com/office/word/2010/wordprocessingCanvas" xmlns:cx="http://schemas.microsoft.com/office/drawing/2014/chartex" xmlns:cx1="http://schemas.microsoft.com/office/drawing/2015/9/8/chartex" xmlns:mc="http://schemas.openxmlformats.org/markup-compatibility/2006" xmlns:o="urn:schemas-microsoft-com:office:office" xmlns:r="http://schemas.openxmlformats.org/officeDocument/2006/relationships" xmlns:m="http://schemas.openxmlformats.org/officeDocument/2006/math" xmlns:v="urn:schemas-microsoft-com:vml" xmlns:wp14="http://schemas.microsoft.com/office/word/2010/wordprocessingDrawing" xmlns:wp="http://schemas.openxmlformats.org/drawingml/2006/wordprocessingDrawing" xmlns:w10="urn:schemas-microsoft-com:office:word" xmlns:w="http://schemas.openxmlformats.org/wordprocessingml/2006/main" xmlns:w14="http://schemas.microsoft.com/office/word/2010/wordml" xmlns:w15="http://schemas.microsoft.com/office/word/2012/wordml" xmlns:w16se="http://schemas.microsoft.com/office/word/2015/wordml/symex" xmlns:wpg="http://schemas.microsoft.com/office/word/2010/wordprocessingGroup" xmlns:wpi="http://schemas.microsoft.com/office/word/2010/wordprocessingInk" xmlns:wne="http://schemas.microsoft.com/office/word/2006/wordml" xmlns:wps="http://schemas.microsoft.com/office/word/2010/wordprocessingShape" mc:Ignorable="w14 w15 w16se wp14">
+<w:footnotes xmlns:wpc="http://schemas.microsoft.com/office/word/2010/wordprocessingCanvas" xmlns:cx="http://schemas.microsoft.com/office/drawing/2014/chartex" xmlns:cx1="http://schemas.microsoft.com/office/drawing/2015/9/8/chartex" xmlns:cx2="http://schemas.microsoft.com/office/drawing/2015/10/21/chartex" xmlns:cx3="http://schemas.microsoft.com/office/drawing/2016/5/9/chartex" xmlns:cx4="http://schemas.microsoft.com/office/drawing/2016/5/10/chartex" xmlns:cx5="http://schemas.microsoft.com/office/drawing/2016/5/11/chartex" xmlns:cx6="http://schemas.microsoft.com/office/drawing/2016/5/12/chartex" xmlns:cx7="http://schemas.microsoft.com/office/drawing/2016/5/13/chartex" xmlns:cx8="http://schemas.microsoft.com/office/drawing/2016/5/14/chartex" xmlns:mc="http://schemas.openxmlformats.org/markup-compatibility/2006" xmlns:aink="http://schemas.microsoft.com/office/drawing/2016/ink" xmlns:am3d="http://schemas.microsoft.com/office/drawing/2017/model3d" xmlns:o="urn:schemas-microsoft-com:office:office" xmlns:r="http://schemas.openxmlformats.org/officeDocument/2006/relationships" xmlns:m="http://schemas.openxmlformats.org/officeDocument/2006/math" xmlns:v="urn:schemas-microsoft-com:vml" xmlns:wp14="http://schemas.microsoft.com/office/word/2010/wordprocessingDrawing" xmlns:wp="http://schemas.openxmlformats.org/drawingml/2006/wordprocessingDrawing" xmlns:w10="urn:schemas-microsoft-com:office:word" xmlns:w="http://schemas.openxmlformats.org/wordprocessingml/2006/main" xmlns:w14="http://schemas.microsoft.com/office/word/2010/wordml" xmlns:w15="http://schemas.microsoft.com/office/word/2012/wordml" xmlns:w16cid="http://schemas.microsoft.com/office/word/2016/wordml/cid" xmlns:w16se="http://schemas.microsoft.com/office/word/2015/wordml/symex" xmlns:wpg="http://schemas.microsoft.com/office/word/2010/wordprocessingGroup" xmlns:wpi="http://schemas.microsoft.com/office/word/2010/wordprocessingInk" xmlns:wne="http://schemas.microsoft.com/office/word/2006/wordml" xmlns:wps="http://schemas.microsoft.com/office/word/2010/wordprocessingShape" mc:Ignorable="w14 w15 w16se w16cid wp14">
   <w:footnote w:type="separator" w:id="-1">
     <w:p>
       <w:pPr>
@@ -5936,7 +6434,7 @@
 </file>
 
 <file path=word/numbering.xml><?xml version="1.0" encoding="utf-8"?>
-<w:numbering xmlns:wpc="http://schemas.microsoft.com/office/word/2010/wordprocessingCanvas" xmlns:cx="http://schemas.microsoft.com/office/drawing/2014/chartex" xmlns:cx1="http://schemas.microsoft.com/office/drawing/2015/9/8/chartex" xmlns:mc="http://schemas.openxmlformats.org/markup-compatibility/2006" xmlns:o="urn:schemas-microsoft-com:office:office" xmlns:r="http://schemas.openxmlformats.org/officeDocument/2006/relationships" xmlns:m="http://schemas.openxmlformats.org/officeDocument/2006/math" xmlns:v="urn:schemas-microsoft-com:vml" xmlns:wp14="http://schemas.microsoft.com/office/word/2010/wordprocessingDrawing" xmlns:wp="http://schemas.openxmlformats.org/drawingml/2006/wordprocessingDrawing" xmlns:w10="urn:schemas-microsoft-com:office:word" xmlns:w="http://schemas.openxmlformats.org/wordprocessingml/2006/main" xmlns:w14="http://schemas.microsoft.com/office/word/2010/wordml" xmlns:w15="http://schemas.microsoft.com/office/word/2012/wordml" xmlns:w16se="http://schemas.microsoft.com/office/word/2015/wordml/symex" xmlns:wpg="http://schemas.microsoft.com/office/word/2010/wordprocessingGroup" xmlns:wpi="http://schemas.microsoft.com/office/word/2010/wordprocessingInk" xmlns:wne="http://schemas.microsoft.com/office/word/2006/wordml" xmlns:wps="http://schemas.microsoft.com/office/word/2010/wordprocessingShape" mc:Ignorable="w14 w15 w16se wp14">
+<w:numbering xmlns:wpc="http://schemas.microsoft.com/office/word/2010/wordprocessingCanvas" xmlns:cx="http://schemas.microsoft.com/office/drawing/2014/chartex" xmlns:cx1="http://schemas.microsoft.com/office/drawing/2015/9/8/chartex" xmlns:cx2="http://schemas.microsoft.com/office/drawing/2015/10/21/chartex" xmlns:cx3="http://schemas.microsoft.com/office/drawing/2016/5/9/chartex" xmlns:cx4="http://schemas.microsoft.com/office/drawing/2016/5/10/chartex" xmlns:cx5="http://schemas.microsoft.com/office/drawing/2016/5/11/chartex" xmlns:cx6="http://schemas.microsoft.com/office/drawing/2016/5/12/chartex" xmlns:cx7="http://schemas.microsoft.com/office/drawing/2016/5/13/chartex" xmlns:cx8="http://schemas.microsoft.com/office/drawing/2016/5/14/chartex" xmlns:mc="http://schemas.openxmlformats.org/markup-compatibility/2006" xmlns:aink="http://schemas.microsoft.com/office/drawing/2016/ink" xmlns:am3d="http://schemas.microsoft.com/office/drawing/2017/model3d" xmlns:o="urn:schemas-microsoft-com:office:office" xmlns:r="http://schemas.openxmlformats.org/officeDocument/2006/relationships" xmlns:m="http://schemas.openxmlformats.org/officeDocument/2006/math" xmlns:v="urn:schemas-microsoft-com:vml" xmlns:wp14="http://schemas.microsoft.com/office/word/2010/wordprocessingDrawing" xmlns:wp="http://schemas.openxmlformats.org/drawingml/2006/wordprocessingDrawing" xmlns:w10="urn:schemas-microsoft-com:office:word" xmlns:w="http://schemas.openxmlformats.org/wordprocessingml/2006/main" xmlns:w14="http://schemas.microsoft.com/office/word/2010/wordml" xmlns:w15="http://schemas.microsoft.com/office/word/2012/wordml" xmlns:w16cid="http://schemas.microsoft.com/office/word/2016/wordml/cid" xmlns:w16se="http://schemas.microsoft.com/office/word/2015/wordml/symex" xmlns:wpg="http://schemas.microsoft.com/office/word/2010/wordprocessingGroup" xmlns:wpi="http://schemas.microsoft.com/office/word/2010/wordprocessingInk" xmlns:wne="http://schemas.microsoft.com/office/word/2006/wordml" xmlns:wps="http://schemas.microsoft.com/office/word/2010/wordprocessingShape" mc:Ignorable="w14 w15 w16se w16cid wp14">
   <w:abstractNum w:abstractNumId="0" w15:restartNumberingAfterBreak="0">
     <w:nsid w:val="00F608BE"/>
     <w:multiLevelType w:val="hybridMultilevel"/>
@@ -7468,15 +7966,18 @@
 </file>
 
 <file path=word/people.xml><?xml version="1.0" encoding="utf-8"?>
-<w15:people xmlns:wpc="http://schemas.microsoft.com/office/word/2010/wordprocessingCanvas" xmlns:cx="http://schemas.microsoft.com/office/drawing/2014/chartex" xmlns:cx1="http://schemas.microsoft.com/office/drawing/2015/9/8/chartex" xmlns:mc="http://schemas.openxmlformats.org/markup-compatibility/2006" xmlns:o="urn:schemas-microsoft-com:office:office" xmlns:r="http://schemas.openxmlformats.org/officeDocument/2006/relationships" xmlns:m="http://schemas.openxmlformats.org/officeDocument/2006/math" xmlns:v="urn:schemas-microsoft-com:vml" xmlns:wp14="http://schemas.microsoft.com/office/word/2010/wordprocessingDrawing" xmlns:wp="http://schemas.openxmlformats.org/drawingml/2006/wordprocessingDrawing" xmlns:w10="urn:schemas-microsoft-com:office:word" xmlns:w="http://schemas.openxmlformats.org/wordprocessingml/2006/main" xmlns:w14="http://schemas.microsoft.com/office/word/2010/wordml" xmlns:w15="http://schemas.microsoft.com/office/word/2012/wordml" xmlns:w16se="http://schemas.microsoft.com/office/word/2015/wordml/symex" xmlns:wpg="http://schemas.microsoft.com/office/word/2010/wordprocessingGroup" xmlns:wpi="http://schemas.microsoft.com/office/word/2010/wordprocessingInk" xmlns:wne="http://schemas.microsoft.com/office/word/2006/wordml" xmlns:wps="http://schemas.microsoft.com/office/word/2010/wordprocessingShape" mc:Ignorable="w14 w15 w16se wp14">
+<w15:people xmlns:wpc="http://schemas.microsoft.com/office/word/2010/wordprocessingCanvas" xmlns:cx="http://schemas.microsoft.com/office/drawing/2014/chartex" xmlns:cx1="http://schemas.microsoft.com/office/drawing/2015/9/8/chartex" xmlns:cx2="http://schemas.microsoft.com/office/drawing/2015/10/21/chartex" xmlns:cx3="http://schemas.microsoft.com/office/drawing/2016/5/9/chartex" xmlns:cx4="http://schemas.microsoft.com/office/drawing/2016/5/10/chartex" xmlns:cx5="http://schemas.microsoft.com/office/drawing/2016/5/11/chartex" xmlns:cx6="http://schemas.microsoft.com/office/drawing/2016/5/12/chartex" xmlns:cx7="http://schemas.microsoft.com/office/drawing/2016/5/13/chartex" xmlns:cx8="http://schemas.microsoft.com/office/drawing/2016/5/14/chartex" xmlns:mc="http://schemas.openxmlformats.org/markup-compatibility/2006" xmlns:aink="http://schemas.microsoft.com/office/drawing/2016/ink" xmlns:am3d="http://schemas.microsoft.com/office/drawing/2017/model3d" xmlns:o="urn:schemas-microsoft-com:office:office" xmlns:r="http://schemas.openxmlformats.org/officeDocument/2006/relationships" xmlns:m="http://schemas.openxmlformats.org/officeDocument/2006/math" xmlns:v="urn:schemas-microsoft-com:vml" xmlns:wp14="http://schemas.microsoft.com/office/word/2010/wordprocessingDrawing" xmlns:wp="http://schemas.openxmlformats.org/drawingml/2006/wordprocessingDrawing" xmlns:w10="urn:schemas-microsoft-com:office:word" xmlns:w="http://schemas.openxmlformats.org/wordprocessingml/2006/main" xmlns:w14="http://schemas.microsoft.com/office/word/2010/wordml" xmlns:w15="http://schemas.microsoft.com/office/word/2012/wordml" xmlns:w16cid="http://schemas.microsoft.com/office/word/2016/wordml/cid" xmlns:w16se="http://schemas.microsoft.com/office/word/2015/wordml/symex" xmlns:wpg="http://schemas.microsoft.com/office/word/2010/wordprocessingGroup" xmlns:wpi="http://schemas.microsoft.com/office/word/2010/wordprocessingInk" xmlns:wne="http://schemas.microsoft.com/office/word/2006/wordml" xmlns:wps="http://schemas.microsoft.com/office/word/2010/wordprocessingShape" mc:Ignorable="w14 w15 w16se w16cid wp14">
   <w15:person w15:author="Ferguson, Alex">
     <w15:presenceInfo w15:providerId="AD" w15:userId="S-1-5-21-66081788-462978661-1268862865-94851"/>
+  </w15:person>
+  <w15:person w15:author="Ryan McCuaig">
+    <w15:presenceInfo w15:providerId="Windows Live" w15:userId="ed2b946baa12d222"/>
   </w15:person>
 </w15:people>
 </file>
 
 <file path=word/styles.xml><?xml version="1.0" encoding="utf-8"?>
-<w:styles xmlns:mc="http://schemas.openxmlformats.org/markup-compatibility/2006" xmlns:r="http://schemas.openxmlformats.org/officeDocument/2006/relationships" xmlns:w="http://schemas.openxmlformats.org/wordprocessingml/2006/main" xmlns:w14="http://schemas.microsoft.com/office/word/2010/wordml" xmlns:w15="http://schemas.microsoft.com/office/word/2012/wordml" xmlns:w16se="http://schemas.microsoft.com/office/word/2015/wordml/symex" mc:Ignorable="w14 w15 w16se">
+<w:styles xmlns:mc="http://schemas.openxmlformats.org/markup-compatibility/2006" xmlns:r="http://schemas.openxmlformats.org/officeDocument/2006/relationships" xmlns:w="http://schemas.openxmlformats.org/wordprocessingml/2006/main" xmlns:w14="http://schemas.microsoft.com/office/word/2010/wordml" xmlns:w15="http://schemas.microsoft.com/office/word/2012/wordml" xmlns:w16cid="http://schemas.microsoft.com/office/word/2016/wordml/cid" xmlns:w16se="http://schemas.microsoft.com/office/word/2015/wordml/symex" mc:Ignorable="w14 w15 w16se w16cid">
   <w:docDefaults>
     <w:rPrDefault>
       <w:rPr>
@@ -7492,7 +7993,7 @@
       </w:pPr>
     </w:pPrDefault>
   </w:docDefaults>
-  <w:latentStyles w:defLockedState="0" w:defUIPriority="99" w:defSemiHidden="0" w:defUnhideWhenUsed="0" w:defQFormat="0" w:count="371">
+  <w:latentStyles w:defLockedState="0" w:defUIPriority="99" w:defSemiHidden="0" w:defUnhideWhenUsed="0" w:defQFormat="0" w:count="375">
     <w:lsdException w:name="Normal" w:uiPriority="0" w:qFormat="1"/>
     <w:lsdException w:name="heading 1" w:uiPriority="9" w:qFormat="1"/>
     <w:lsdException w:name="heading 2" w:semiHidden="1" w:uiPriority="9" w:unhideWhenUsed="1" w:qFormat="1"/>
@@ -7598,7 +8099,6 @@
     <w:lsdException w:name="HTML Sample" w:semiHidden="1" w:unhideWhenUsed="1"/>
     <w:lsdException w:name="HTML Typewriter" w:semiHidden="1" w:unhideWhenUsed="1"/>
     <w:lsdException w:name="HTML Variable" w:semiHidden="1" w:unhideWhenUsed="1"/>
-    <w:lsdException w:name="Normal Table" w:semiHidden="1" w:unhideWhenUsed="1"/>
     <w:lsdException w:name="annotation subject" w:semiHidden="1" w:unhideWhenUsed="1"/>
     <w:lsdException w:name="No List" w:semiHidden="1" w:unhideWhenUsed="1"/>
     <w:lsdException w:name="Outline List 1" w:semiHidden="1" w:unhideWhenUsed="1"/>
@@ -7642,10 +8142,8 @@
     <w:lsdException w:name="Table Elegant" w:semiHidden="1" w:unhideWhenUsed="1"/>
     <w:lsdException w:name="Table Professional" w:semiHidden="1" w:unhideWhenUsed="1"/>
     <w:lsdException w:name="Table Subtle 1" w:semiHidden="1" w:unhideWhenUsed="1"/>
-    <w:lsdException w:name="Table Subtle 2" w:semiHidden="1" w:unhideWhenUsed="1"/>
     <w:lsdException w:name="Table Web 1" w:semiHidden="1" w:unhideWhenUsed="1"/>
     <w:lsdException w:name="Table Web 2" w:semiHidden="1" w:unhideWhenUsed="1"/>
-    <w:lsdException w:name="Table Web 3" w:semiHidden="1" w:unhideWhenUsed="1"/>
     <w:lsdException w:name="Balloon Text" w:semiHidden="1" w:unhideWhenUsed="1"/>
     <w:lsdException w:name="Table Grid" w:uiPriority="39"/>
     <w:lsdException w:name="Table Theme" w:semiHidden="1" w:unhideWhenUsed="1"/>
@@ -7864,6 +8362,10 @@
     <w:lsdException w:name="List Table 5 Dark Accent 6" w:uiPriority="50"/>
     <w:lsdException w:name="List Table 6 Colorful Accent 6" w:uiPriority="51"/>
     <w:lsdException w:name="List Table 7 Colorful Accent 6" w:uiPriority="52"/>
+    <w:lsdException w:name="Mention" w:semiHidden="1" w:unhideWhenUsed="1"/>
+    <w:lsdException w:name="Smart Hyperlink" w:semiHidden="1" w:unhideWhenUsed="1"/>
+    <w:lsdException w:name="Hashtag" w:semiHidden="1" w:unhideWhenUsed="1"/>
+    <w:lsdException w:name="Unresolved Mention" w:semiHidden="1" w:unhideWhenUsed="1"/>
   </w:latentStyles>
   <w:style w:type="paragraph" w:default="1" w:styleId="Normal">
     <w:name w:val="Normal"/>
@@ -8313,6 +8815,16 @@
       <w:sz w:val="18"/>
     </w:rPr>
   </w:style>
+  <w:style w:type="paragraph" w:styleId="Revision">
+    <w:name w:val="Revision"/>
+    <w:hidden/>
+    <w:uiPriority w:val="99"/>
+    <w:semiHidden/>
+    <w:rsid w:val="001B4593"/>
+    <w:pPr>
+      <w:spacing w:after="0" w:line="240" w:lineRule="auto"/>
+    </w:pPr>
+  </w:style>
 </w:styles>
 </file>
 
@@ -8582,7 +9094,7 @@
 </file>
 
 <file path=customXml/itemProps1.xml><?xml version="1.0" encoding="utf-8"?>
-<ds:datastoreItem xmlns:ds="http://schemas.openxmlformats.org/officeDocument/2006/customXml" ds:itemID="{150EF59B-F1AB-4A0C-9FA1-6B774865C176}">
+<ds:datastoreItem xmlns:ds="http://schemas.openxmlformats.org/officeDocument/2006/customXml" ds:itemID="{53205742-7E23-254C-A42A-DA92588F9781}">
   <ds:schemaRefs>
     <ds:schemaRef ds:uri="http://schemas.openxmlformats.org/officeDocument/2006/bibliography"/>
   </ds:schemaRefs>

</xml_diff>